<commit_message>
Ca sent la fin pour de vrai
</commit_message>
<xml_diff>
--- a/Data Sheet/Datasheet.docx
+++ b/Data Sheet/Datasheet.docx
@@ -1,6 +1,6 @@
 
 <file path=word/document.xml><?xml version="1.0" encoding="utf-8"?>
-<w:document xmlns:wpc="http://schemas.microsoft.com/office/word/2010/wordprocessingCanvas" xmlns:cx="http://schemas.microsoft.com/office/drawing/2014/chartex" xmlns:cx1="http://schemas.microsoft.com/office/drawing/2015/9/8/chartex" xmlns:cx2="http://schemas.microsoft.com/office/drawing/2015/10/21/chartex" xmlns:cx3="http://schemas.microsoft.com/office/drawing/2016/5/9/chartex" xmlns:cx4="http://schemas.microsoft.com/office/drawing/2016/5/10/chartex" xmlns:cx5="http://schemas.microsoft.com/office/drawing/2016/5/11/chartex" xmlns:cx6="http://schemas.microsoft.com/office/drawing/2016/5/12/chartex" xmlns:cx7="http://schemas.microsoft.com/office/drawing/2016/5/13/chartex" xmlns:cx8="http://schemas.microsoft.com/office/drawing/2016/5/14/chartex" xmlns:mc="http://schemas.openxmlformats.org/markup-compatibility/2006" xmlns:aink="http://schemas.microsoft.com/office/drawing/2016/ink" xmlns:am3d="http://schemas.microsoft.com/office/drawing/2017/model3d" xmlns:o="urn:schemas-microsoft-com:office:office" xmlns:r="http://schemas.openxmlformats.org/officeDocument/2006/relationships" xmlns:m="http://schemas.openxmlformats.org/officeDocument/2006/math" xmlns:v="urn:schemas-microsoft-com:vml" xmlns:wp14="http://schemas.microsoft.com/office/word/2010/wordprocessingDrawing" xmlns:wp="http://schemas.openxmlformats.org/drawingml/2006/wordprocessingDrawing" xmlns:w10="urn:schemas-microsoft-com:office:word" xmlns:w="http://schemas.openxmlformats.org/wordprocessingml/2006/main" xmlns:w14="http://schemas.microsoft.com/office/word/2010/wordml" xmlns:w15="http://schemas.microsoft.com/office/word/2012/wordml" xmlns:w16cex="http://schemas.microsoft.com/office/word/2018/wordml/cex" xmlns:w16cid="http://schemas.microsoft.com/office/word/2016/wordml/cid" xmlns:w16="http://schemas.microsoft.com/office/word/2018/wordml" xmlns:w16se="http://schemas.microsoft.com/office/word/2015/wordml/symex" xmlns:wpg="http://schemas.microsoft.com/office/word/2010/wordprocessingGroup" xmlns:wpi="http://schemas.microsoft.com/office/word/2010/wordprocessingInk" xmlns:wne="http://schemas.microsoft.com/office/word/2006/wordml" xmlns:wps="http://schemas.microsoft.com/office/word/2010/wordprocessingShape" mc:Ignorable="w14 w15 w16se w16cid w16 w16cex wp14">
+<w:document xmlns:wpc="http://schemas.microsoft.com/office/word/2010/wordprocessingCanvas" xmlns:cx="http://schemas.microsoft.com/office/drawing/2014/chartex" xmlns:cx1="http://schemas.microsoft.com/office/drawing/2015/9/8/chartex" xmlns:cx2="http://schemas.microsoft.com/office/drawing/2015/10/21/chartex" xmlns:cx3="http://schemas.microsoft.com/office/drawing/2016/5/9/chartex" xmlns:cx4="http://schemas.microsoft.com/office/drawing/2016/5/10/chartex" xmlns:cx5="http://schemas.microsoft.com/office/drawing/2016/5/11/chartex" xmlns:cx6="http://schemas.microsoft.com/office/drawing/2016/5/12/chartex" xmlns:cx7="http://schemas.microsoft.com/office/drawing/2016/5/13/chartex" xmlns:cx8="http://schemas.microsoft.com/office/drawing/2016/5/14/chartex" xmlns:mc="http://schemas.openxmlformats.org/markup-compatibility/2006" xmlns:aink="http://schemas.microsoft.com/office/drawing/2016/ink" xmlns:am3d="http://schemas.microsoft.com/office/drawing/2017/model3d" xmlns:o="urn:schemas-microsoft-com:office:office" xmlns:r="http://schemas.openxmlformats.org/officeDocument/2006/relationships" xmlns:m="http://schemas.openxmlformats.org/officeDocument/2006/math" xmlns:v="urn:schemas-microsoft-com:vml" xmlns:wp14="http://schemas.microsoft.com/office/word/2010/wordprocessingDrawing" xmlns:wp="http://schemas.openxmlformats.org/drawingml/2006/wordprocessingDrawing" xmlns:w10="urn:schemas-microsoft-com:office:word" xmlns:w="http://schemas.openxmlformats.org/wordprocessingml/2006/main" xmlns:w14="http://schemas.microsoft.com/office/word/2010/wordml" xmlns:w15="http://schemas.microsoft.com/office/word/2012/wordml" xmlns:w16cid="http://schemas.microsoft.com/office/word/2016/wordml/cid" xmlns:w16se="http://schemas.microsoft.com/office/word/2015/wordml/symex" xmlns:wpg="http://schemas.microsoft.com/office/word/2010/wordprocessingGroup" xmlns:wpi="http://schemas.microsoft.com/office/word/2010/wordprocessingInk" xmlns:wne="http://schemas.microsoft.com/office/word/2006/wordml" xmlns:wps="http://schemas.microsoft.com/office/word/2010/wordprocessingShape" mc:Ignorable="w14 w15 w16se w16cid wp14">
   <w:body>
     <w:p/>
     <w:p>
@@ -479,7 +479,7 @@
           <w:sz w:val="40"/>
           <w:szCs w:val="40"/>
         </w:rPr>
-        <w:t>s</w:t>
+        <w:t xml:space="preserve"> </w:t>
       </w:r>
       <w:r>
         <w:rPr>
@@ -489,7 +489,7 @@
           <w:sz w:val="40"/>
           <w:szCs w:val="40"/>
         </w:rPr>
-        <w:t xml:space="preserve"> &amp; </w:t>
+        <w:t xml:space="preserve">&amp; </w:t>
       </w:r>
       <w:r>
         <w:rPr>
@@ -2874,7 +2874,23 @@
           <w:rFonts w:eastAsiaTheme="minorEastAsia" w:cs="Times New Roman"/>
           <w:szCs w:val="24"/>
         </w:rPr>
-        <w:t xml:space="preserve">avec l(0) : </w:t>
+        <w:t xml:space="preserve">avec </w:t>
+      </w:r>
+      <w:proofErr w:type="gramStart"/>
+      <w:r>
+        <w:rPr>
+          <w:rFonts w:eastAsiaTheme="minorEastAsia" w:cs="Times New Roman"/>
+          <w:szCs w:val="24"/>
+        </w:rPr>
+        <w:t>l(</w:t>
+      </w:r>
+      <w:proofErr w:type="gramEnd"/>
+      <w:r>
+        <w:rPr>
+          <w:rFonts w:eastAsiaTheme="minorEastAsia" w:cs="Times New Roman"/>
+          <w:szCs w:val="24"/>
+        </w:rPr>
+        <w:t xml:space="preserve">0) : </w:t>
       </w:r>
     </w:p>
     <w:p>
@@ -4401,21 +4417,21 @@
           <w:noProof/>
         </w:rPr>
         <w:drawing>
-          <wp:anchor distT="0" distB="0" distL="114300" distR="114300" simplePos="0" relativeHeight="251665408" behindDoc="0" locked="0" layoutInCell="1" allowOverlap="1" wp14:anchorId="02C3FE55" wp14:editId="6B57CF32">
+          <wp:anchor distT="0" distB="0" distL="114300" distR="114300" simplePos="0" relativeHeight="251667456" behindDoc="0" locked="0" layoutInCell="1" allowOverlap="1" wp14:anchorId="073B0D08" wp14:editId="16BAAA55">
             <wp:simplePos x="0" y="0"/>
             <wp:positionH relativeFrom="margin">
-              <wp:align>left</wp:align>
+              <wp:align>center</wp:align>
             </wp:positionH>
             <wp:positionV relativeFrom="paragraph">
-              <wp:posOffset>349250</wp:posOffset>
+              <wp:posOffset>463550</wp:posOffset>
             </wp:positionV>
-            <wp:extent cx="5751195" cy="4023995"/>
-            <wp:effectExtent l="0" t="0" r="1905" b="14605"/>
+            <wp:extent cx="5760720" cy="3488055"/>
+            <wp:effectExtent l="0" t="0" r="11430" b="17145"/>
             <wp:wrapSquare wrapText="bothSides"/>
-            <wp:docPr id="6" name="Graphique 6">
+            <wp:docPr id="8" name="Graphique 8">
               <a:extLst xmlns:a="http://schemas.openxmlformats.org/drawingml/2006/main">
                 <a:ext uri="{FF2B5EF4-FFF2-40B4-BE49-F238E27FC236}">
-                  <a16:creationId xmlns:a16="http://schemas.microsoft.com/office/drawing/2014/main" id="{10276937-A48B-44C6-BBB8-F3CEC8FF09B1}"/>
+                  <a16:creationId xmlns:a16="http://schemas.microsoft.com/office/drawing/2014/main" id="{2BCFB42E-6D9D-4595-AE1A-B37F887F36BA}"/>
                 </a:ext>
               </a:extLst>
             </wp:docPr>
@@ -4425,35 +4441,71 @@
                 <c:chart xmlns:c="http://schemas.openxmlformats.org/drawingml/2006/chart" xmlns:r="http://schemas.openxmlformats.org/officeDocument/2006/relationships" r:id="rId12"/>
               </a:graphicData>
             </a:graphic>
-            <wp14:sizeRelH relativeFrom="page">
-              <wp14:pctWidth>0</wp14:pctWidth>
-            </wp14:sizeRelH>
-            <wp14:sizeRelV relativeFrom="page">
-              <wp14:pctHeight>0</wp14:pctHeight>
-            </wp14:sizeRelV>
           </wp:anchor>
         </w:drawing>
       </w:r>
       <w:r>
         <w:rPr>
+          <w:rFonts w:ascii="Modern No. 20" w:hAnsi="Modern No. 20"/>
+          <w:i/>
+          <w:iCs/>
+          <w:sz w:val="32"/>
+          <w:szCs w:val="32"/>
+        </w:rPr>
+        <w:t>Courbe</w:t>
+      </w:r>
+      <w:r>
+        <w:rPr>
+          <w:rFonts w:ascii="Modern No. 20" w:hAnsi="Modern No. 20"/>
+          <w:i/>
+          <w:iCs/>
+          <w:sz w:val="32"/>
+          <w:szCs w:val="32"/>
+        </w:rPr>
+        <w:t>s</w:t>
+      </w:r>
+      <w:r>
+        <w:rPr>
+          <w:rFonts w:ascii="Modern No. 20" w:hAnsi="Modern No. 20"/>
+          <w:i/>
+          <w:iCs/>
+          <w:sz w:val="32"/>
+          <w:szCs w:val="32"/>
+        </w:rPr>
+        <w:t xml:space="preserve"> de sensibilité</w:t>
+      </w:r>
+    </w:p>
+    <w:p>
+      <w:pPr>
+        <w:jc w:val="left"/>
+        <w:rPr>
+          <w:rFonts w:ascii="Modern No. 20" w:hAnsi="Modern No. 20"/>
+          <w:b/>
+          <w:bCs/>
+          <w:sz w:val="40"/>
+          <w:szCs w:val="40"/>
+        </w:rPr>
+      </w:pPr>
+      <w:r>
+        <w:rPr>
           <w:noProof/>
         </w:rPr>
         <w:drawing>
-          <wp:anchor distT="0" distB="0" distL="114300" distR="114300" simplePos="0" relativeHeight="251666432" behindDoc="0" locked="0" layoutInCell="1" allowOverlap="1" wp14:anchorId="2D3DEE6E" wp14:editId="30D94618">
+          <wp:anchor distT="0" distB="0" distL="114300" distR="114300" simplePos="0" relativeHeight="251668480" behindDoc="0" locked="0" layoutInCell="1" allowOverlap="1" wp14:anchorId="7AA44BD5" wp14:editId="2D1D6D2D">
             <wp:simplePos x="0" y="0"/>
             <wp:positionH relativeFrom="margin">
-              <wp:align>right</wp:align>
+              <wp:align>left</wp:align>
             </wp:positionH>
             <wp:positionV relativeFrom="paragraph">
-              <wp:posOffset>4568825</wp:posOffset>
+              <wp:posOffset>4041775</wp:posOffset>
             </wp:positionV>
-            <wp:extent cx="5760720" cy="3580130"/>
-            <wp:effectExtent l="0" t="0" r="11430" b="1270"/>
+            <wp:extent cx="5760720" cy="3933825"/>
+            <wp:effectExtent l="0" t="0" r="11430" b="9525"/>
             <wp:wrapSquare wrapText="bothSides"/>
-            <wp:docPr id="7" name="Graphique 7">
+            <wp:docPr id="9" name="Graphique 9">
               <a:extLst xmlns:a="http://schemas.openxmlformats.org/drawingml/2006/main">
                 <a:ext uri="{FF2B5EF4-FFF2-40B4-BE49-F238E27FC236}">
-                  <a16:creationId xmlns:a16="http://schemas.microsoft.com/office/drawing/2014/main" id="{F7D1C2ED-AFEF-4460-BC08-BD9808F87E42}"/>
+                  <a16:creationId xmlns:a16="http://schemas.microsoft.com/office/drawing/2014/main" id="{F4722206-71CE-4586-A57A-75C2F81BD6D4}"/>
                 </a:ext>
               </a:extLst>
             </wp:docPr>
@@ -4463,29 +4515,10 @@
                 <c:chart xmlns:c="http://schemas.openxmlformats.org/drawingml/2006/chart" xmlns:r="http://schemas.openxmlformats.org/officeDocument/2006/relationships" r:id="rId13"/>
               </a:graphicData>
             </a:graphic>
-            <wp14:sizeRelH relativeFrom="page">
-              <wp14:pctWidth>0</wp14:pctWidth>
-            </wp14:sizeRelH>
-            <wp14:sizeRelV relativeFrom="page">
-              <wp14:pctHeight>0</wp14:pctHeight>
-            </wp14:sizeRelV>
           </wp:anchor>
         </w:drawing>
       </w:r>
       <w:r>
-        <w:rPr>
-          <w:rFonts w:ascii="Modern No. 20" w:hAnsi="Modern No. 20"/>
-          <w:i/>
-          <w:iCs/>
-          <w:sz w:val="32"/>
-          <w:szCs w:val="32"/>
-        </w:rPr>
-        <w:t>Courbe de sensibilité</w:t>
-      </w:r>
-    </w:p>
-    <w:p>
-      <w:pPr>
-        <w:jc w:val="left"/>
         <w:rPr>
           <w:rFonts w:ascii="Modern No. 20" w:hAnsi="Modern No. 20"/>
           <w:b/>
@@ -4493,17 +4526,10 @@
           <w:sz w:val="40"/>
           <w:szCs w:val="40"/>
         </w:rPr>
-      </w:pPr>
-      <w:r>
-        <w:rPr>
-          <w:rFonts w:ascii="Modern No. 20" w:hAnsi="Modern No. 20"/>
-          <w:b/>
-          <w:bCs/>
-          <w:sz w:val="40"/>
-          <w:szCs w:val="40"/>
-        </w:rPr>
         <w:br w:type="page"/>
       </w:r>
+      <w:bookmarkStart w:id="0" w:name="_GoBack"/>
+      <w:bookmarkEnd w:id="0"/>
     </w:p>
     <w:p>
       <w:pPr>
@@ -4621,27 +4647,14 @@
       <w:r>
         <w:t xml:space="preserve">Figure </w:t>
       </w:r>
-      <w:r>
-        <w:fldChar w:fldCharType="begin"/>
-      </w:r>
-      <w:r>
-        <w:instrText xml:space="preserve"> SEQ Figure \* ARABIC </w:instrText>
-      </w:r>
-      <w:r>
-        <w:fldChar w:fldCharType="separate"/>
-      </w:r>
-      <w:r>
-        <w:rPr>
-          <w:noProof/>
-        </w:rPr>
-        <w:t>3</w:t>
-      </w:r>
-      <w:r>
-        <w:rPr>
-          <w:noProof/>
-        </w:rPr>
-        <w:fldChar w:fldCharType="end"/>
-      </w:r>
+      <w:fldSimple w:instr=" SEQ Figure \* ARABIC ">
+        <w:r>
+          <w:rPr>
+            <w:noProof/>
+          </w:rPr>
+          <w:t>3</w:t>
+        </w:r>
+      </w:fldSimple>
       <w:r>
         <w:t xml:space="preserve"> : Schéma d'une application typique du capteur graphite</w:t>
       </w:r>
@@ -4672,7 +4685,55 @@
           <w:rFonts w:cs="Times New Roman"/>
           <w:szCs w:val="24"/>
         </w:rPr>
-        <w:t xml:space="preserve"> Le capteur est branché à un amplificateur transimpédance accompagné d’un filtre passe-bas permettant de limiter le bruit et donc de  récupérer seulement les informations utiles. La tension résultante peut ensuite être récupérée sur un ADC de 5V</w:t>
+        <w:t xml:space="preserve"> Le capteur est branché à un amplificateur </w:t>
+      </w:r>
+      <w:proofErr w:type="spellStart"/>
+      <w:r>
+        <w:rPr>
+          <w:rFonts w:cs="Times New Roman"/>
+          <w:szCs w:val="24"/>
+        </w:rPr>
+        <w:t>transimpédance</w:t>
+      </w:r>
+      <w:proofErr w:type="spellEnd"/>
+      <w:r>
+        <w:rPr>
+          <w:rFonts w:cs="Times New Roman"/>
+          <w:szCs w:val="24"/>
+        </w:rPr>
+        <w:t xml:space="preserve"> accompagné d’un filtre passe-bas permettant de limiter le bruit et donc </w:t>
+      </w:r>
+      <w:proofErr w:type="gramStart"/>
+      <w:r>
+        <w:rPr>
+          <w:rFonts w:cs="Times New Roman"/>
+          <w:szCs w:val="24"/>
+        </w:rPr>
+        <w:t>de  récupérer</w:t>
+      </w:r>
+      <w:proofErr w:type="gramEnd"/>
+      <w:r>
+        <w:rPr>
+          <w:rFonts w:cs="Times New Roman"/>
+          <w:szCs w:val="24"/>
+        </w:rPr>
+        <w:t xml:space="preserve"> seulement les informations utiles. La tension résultante peut ensuite être récupérée sur </w:t>
+      </w:r>
+      <w:proofErr w:type="gramStart"/>
+      <w:r>
+        <w:rPr>
+          <w:rFonts w:cs="Times New Roman"/>
+          <w:szCs w:val="24"/>
+        </w:rPr>
+        <w:t>un ADC</w:t>
+      </w:r>
+      <w:proofErr w:type="gramEnd"/>
+      <w:r>
+        <w:rPr>
+          <w:rFonts w:cs="Times New Roman"/>
+          <w:szCs w:val="24"/>
+        </w:rPr>
+        <w:t xml:space="preserve"> de 5V</w:t>
       </w:r>
       <w:r>
         <w:rPr>
@@ -4752,7 +4813,23 @@
           <w:rFonts w:cs="Times New Roman"/>
           <w:szCs w:val="24"/>
         </w:rPr>
-        <w:t>sur un ADC 5V 10bits.</w:t>
+        <w:t xml:space="preserve">sur </w:t>
+      </w:r>
+      <w:proofErr w:type="gramStart"/>
+      <w:r>
+        <w:rPr>
+          <w:rFonts w:cs="Times New Roman"/>
+          <w:szCs w:val="24"/>
+        </w:rPr>
+        <w:t>un ADC</w:t>
+      </w:r>
+      <w:proofErr w:type="gramEnd"/>
+      <w:r>
+        <w:rPr>
+          <w:rFonts w:cs="Times New Roman"/>
+          <w:szCs w:val="24"/>
+        </w:rPr>
+        <w:t xml:space="preserve"> 5V 10bits.</w:t>
       </w:r>
     </w:p>
     <w:p>
@@ -5901,7 +5978,7 @@
 </file>
 
 <file path=word/endnotes.xml><?xml version="1.0" encoding="utf-8"?>
-<w:endnotes xmlns:wpc="http://schemas.microsoft.com/office/word/2010/wordprocessingCanvas" xmlns:cx="http://schemas.microsoft.com/office/drawing/2014/chartex" xmlns:cx1="http://schemas.microsoft.com/office/drawing/2015/9/8/chartex" xmlns:cx2="http://schemas.microsoft.com/office/drawing/2015/10/21/chartex" xmlns:cx3="http://schemas.microsoft.com/office/drawing/2016/5/9/chartex" xmlns:cx4="http://schemas.microsoft.com/office/drawing/2016/5/10/chartex" xmlns:cx5="http://schemas.microsoft.com/office/drawing/2016/5/11/chartex" xmlns:cx6="http://schemas.microsoft.com/office/drawing/2016/5/12/chartex" xmlns:cx7="http://schemas.microsoft.com/office/drawing/2016/5/13/chartex" xmlns:cx8="http://schemas.microsoft.com/office/drawing/2016/5/14/chartex" xmlns:mc="http://schemas.openxmlformats.org/markup-compatibility/2006" xmlns:aink="http://schemas.microsoft.com/office/drawing/2016/ink" xmlns:am3d="http://schemas.microsoft.com/office/drawing/2017/model3d" xmlns:o="urn:schemas-microsoft-com:office:office" xmlns:r="http://schemas.openxmlformats.org/officeDocument/2006/relationships" xmlns:m="http://schemas.openxmlformats.org/officeDocument/2006/math" xmlns:v="urn:schemas-microsoft-com:vml" xmlns:wp14="http://schemas.microsoft.com/office/word/2010/wordprocessingDrawing" xmlns:wp="http://schemas.openxmlformats.org/drawingml/2006/wordprocessingDrawing" xmlns:w10="urn:schemas-microsoft-com:office:word" xmlns:w="http://schemas.openxmlformats.org/wordprocessingml/2006/main" xmlns:w14="http://schemas.microsoft.com/office/word/2010/wordml" xmlns:w15="http://schemas.microsoft.com/office/word/2012/wordml" xmlns:w16cex="http://schemas.microsoft.com/office/word/2018/wordml/cex" xmlns:w16cid="http://schemas.microsoft.com/office/word/2016/wordml/cid" xmlns:w16="http://schemas.microsoft.com/office/word/2018/wordml" xmlns:w16se="http://schemas.microsoft.com/office/word/2015/wordml/symex" xmlns:wpg="http://schemas.microsoft.com/office/word/2010/wordprocessingGroup" xmlns:wpi="http://schemas.microsoft.com/office/word/2010/wordprocessingInk" xmlns:wne="http://schemas.microsoft.com/office/word/2006/wordml" xmlns:wps="http://schemas.microsoft.com/office/word/2010/wordprocessingShape" mc:Ignorable="w14 w15 w16se w16cid w16 w16cex wp14">
+<w:endnotes xmlns:wpc="http://schemas.microsoft.com/office/word/2010/wordprocessingCanvas" xmlns:cx="http://schemas.microsoft.com/office/drawing/2014/chartex" xmlns:cx1="http://schemas.microsoft.com/office/drawing/2015/9/8/chartex" xmlns:cx2="http://schemas.microsoft.com/office/drawing/2015/10/21/chartex" xmlns:cx3="http://schemas.microsoft.com/office/drawing/2016/5/9/chartex" xmlns:cx4="http://schemas.microsoft.com/office/drawing/2016/5/10/chartex" xmlns:cx5="http://schemas.microsoft.com/office/drawing/2016/5/11/chartex" xmlns:cx6="http://schemas.microsoft.com/office/drawing/2016/5/12/chartex" xmlns:cx7="http://schemas.microsoft.com/office/drawing/2016/5/13/chartex" xmlns:cx8="http://schemas.microsoft.com/office/drawing/2016/5/14/chartex" xmlns:mc="http://schemas.openxmlformats.org/markup-compatibility/2006" xmlns:aink="http://schemas.microsoft.com/office/drawing/2016/ink" xmlns:am3d="http://schemas.microsoft.com/office/drawing/2017/model3d" xmlns:o="urn:schemas-microsoft-com:office:office" xmlns:r="http://schemas.openxmlformats.org/officeDocument/2006/relationships" xmlns:m="http://schemas.openxmlformats.org/officeDocument/2006/math" xmlns:v="urn:schemas-microsoft-com:vml" xmlns:wp14="http://schemas.microsoft.com/office/word/2010/wordprocessingDrawing" xmlns:wp="http://schemas.openxmlformats.org/drawingml/2006/wordprocessingDrawing" xmlns:w10="urn:schemas-microsoft-com:office:word" xmlns:w="http://schemas.openxmlformats.org/wordprocessingml/2006/main" xmlns:w14="http://schemas.microsoft.com/office/word/2010/wordml" xmlns:w15="http://schemas.microsoft.com/office/word/2012/wordml" xmlns:w16cid="http://schemas.microsoft.com/office/word/2016/wordml/cid" xmlns:w16se="http://schemas.microsoft.com/office/word/2015/wordml/symex" xmlns:wpg="http://schemas.microsoft.com/office/word/2010/wordprocessingGroup" xmlns:wpi="http://schemas.microsoft.com/office/word/2010/wordprocessingInk" xmlns:wne="http://schemas.microsoft.com/office/word/2006/wordml" xmlns:wps="http://schemas.microsoft.com/office/word/2010/wordprocessingShape" mc:Ignorable="w14 w15 w16se w16cid wp14">
   <w:endnote w:type="separator" w:id="-1">
     <w:p>
       <w:pPr>
@@ -5926,7 +6003,7 @@
 </file>
 
 <file path=word/footnotes.xml><?xml version="1.0" encoding="utf-8"?>
-<w:footnotes xmlns:wpc="http://schemas.microsoft.com/office/word/2010/wordprocessingCanvas" xmlns:cx="http://schemas.microsoft.com/office/drawing/2014/chartex" xmlns:cx1="http://schemas.microsoft.com/office/drawing/2015/9/8/chartex" xmlns:cx2="http://schemas.microsoft.com/office/drawing/2015/10/21/chartex" xmlns:cx3="http://schemas.microsoft.com/office/drawing/2016/5/9/chartex" xmlns:cx4="http://schemas.microsoft.com/office/drawing/2016/5/10/chartex" xmlns:cx5="http://schemas.microsoft.com/office/drawing/2016/5/11/chartex" xmlns:cx6="http://schemas.microsoft.com/office/drawing/2016/5/12/chartex" xmlns:cx7="http://schemas.microsoft.com/office/drawing/2016/5/13/chartex" xmlns:cx8="http://schemas.microsoft.com/office/drawing/2016/5/14/chartex" xmlns:mc="http://schemas.openxmlformats.org/markup-compatibility/2006" xmlns:aink="http://schemas.microsoft.com/office/drawing/2016/ink" xmlns:am3d="http://schemas.microsoft.com/office/drawing/2017/model3d" xmlns:o="urn:schemas-microsoft-com:office:office" xmlns:r="http://schemas.openxmlformats.org/officeDocument/2006/relationships" xmlns:m="http://schemas.openxmlformats.org/officeDocument/2006/math" xmlns:v="urn:schemas-microsoft-com:vml" xmlns:wp14="http://schemas.microsoft.com/office/word/2010/wordprocessingDrawing" xmlns:wp="http://schemas.openxmlformats.org/drawingml/2006/wordprocessingDrawing" xmlns:w10="urn:schemas-microsoft-com:office:word" xmlns:w="http://schemas.openxmlformats.org/wordprocessingml/2006/main" xmlns:w14="http://schemas.microsoft.com/office/word/2010/wordml" xmlns:w15="http://schemas.microsoft.com/office/word/2012/wordml" xmlns:w16cex="http://schemas.microsoft.com/office/word/2018/wordml/cex" xmlns:w16cid="http://schemas.microsoft.com/office/word/2016/wordml/cid" xmlns:w16="http://schemas.microsoft.com/office/word/2018/wordml" xmlns:w16se="http://schemas.microsoft.com/office/word/2015/wordml/symex" xmlns:wpg="http://schemas.microsoft.com/office/word/2010/wordprocessingGroup" xmlns:wpi="http://schemas.microsoft.com/office/word/2010/wordprocessingInk" xmlns:wne="http://schemas.microsoft.com/office/word/2006/wordml" xmlns:wps="http://schemas.microsoft.com/office/word/2010/wordprocessingShape" mc:Ignorable="w14 w15 w16se w16cid w16 w16cex wp14">
+<w:footnotes xmlns:wpc="http://schemas.microsoft.com/office/word/2010/wordprocessingCanvas" xmlns:cx="http://schemas.microsoft.com/office/drawing/2014/chartex" xmlns:cx1="http://schemas.microsoft.com/office/drawing/2015/9/8/chartex" xmlns:cx2="http://schemas.microsoft.com/office/drawing/2015/10/21/chartex" xmlns:cx3="http://schemas.microsoft.com/office/drawing/2016/5/9/chartex" xmlns:cx4="http://schemas.microsoft.com/office/drawing/2016/5/10/chartex" xmlns:cx5="http://schemas.microsoft.com/office/drawing/2016/5/11/chartex" xmlns:cx6="http://schemas.microsoft.com/office/drawing/2016/5/12/chartex" xmlns:cx7="http://schemas.microsoft.com/office/drawing/2016/5/13/chartex" xmlns:cx8="http://schemas.microsoft.com/office/drawing/2016/5/14/chartex" xmlns:mc="http://schemas.openxmlformats.org/markup-compatibility/2006" xmlns:aink="http://schemas.microsoft.com/office/drawing/2016/ink" xmlns:am3d="http://schemas.microsoft.com/office/drawing/2017/model3d" xmlns:o="urn:schemas-microsoft-com:office:office" xmlns:r="http://schemas.openxmlformats.org/officeDocument/2006/relationships" xmlns:m="http://schemas.openxmlformats.org/officeDocument/2006/math" xmlns:v="urn:schemas-microsoft-com:vml" xmlns:wp14="http://schemas.microsoft.com/office/word/2010/wordprocessingDrawing" xmlns:wp="http://schemas.openxmlformats.org/drawingml/2006/wordprocessingDrawing" xmlns:w10="urn:schemas-microsoft-com:office:word" xmlns:w="http://schemas.openxmlformats.org/wordprocessingml/2006/main" xmlns:w14="http://schemas.microsoft.com/office/word/2010/wordml" xmlns:w15="http://schemas.microsoft.com/office/word/2012/wordml" xmlns:w16cid="http://schemas.microsoft.com/office/word/2016/wordml/cid" xmlns:w16se="http://schemas.microsoft.com/office/word/2015/wordml/symex" xmlns:wpg="http://schemas.microsoft.com/office/word/2010/wordprocessingGroup" xmlns:wpi="http://schemas.microsoft.com/office/word/2010/wordprocessingInk" xmlns:wne="http://schemas.microsoft.com/office/word/2006/wordml" xmlns:wps="http://schemas.microsoft.com/office/word/2010/wordprocessingShape" mc:Ignorable="w14 w15 w16se w16cid wp14">
   <w:footnote w:type="separator" w:id="-1">
     <w:p>
       <w:pPr>
@@ -5951,7 +6028,7 @@
 </file>
 
 <file path=word/header1.xml><?xml version="1.0" encoding="utf-8"?>
-<w:hdr xmlns:wpc="http://schemas.microsoft.com/office/word/2010/wordprocessingCanvas" xmlns:cx="http://schemas.microsoft.com/office/drawing/2014/chartex" xmlns:cx1="http://schemas.microsoft.com/office/drawing/2015/9/8/chartex" xmlns:cx2="http://schemas.microsoft.com/office/drawing/2015/10/21/chartex" xmlns:cx3="http://schemas.microsoft.com/office/drawing/2016/5/9/chartex" xmlns:cx4="http://schemas.microsoft.com/office/drawing/2016/5/10/chartex" xmlns:cx5="http://schemas.microsoft.com/office/drawing/2016/5/11/chartex" xmlns:cx6="http://schemas.microsoft.com/office/drawing/2016/5/12/chartex" xmlns:cx7="http://schemas.microsoft.com/office/drawing/2016/5/13/chartex" xmlns:cx8="http://schemas.microsoft.com/office/drawing/2016/5/14/chartex" xmlns:mc="http://schemas.openxmlformats.org/markup-compatibility/2006" xmlns:aink="http://schemas.microsoft.com/office/drawing/2016/ink" xmlns:am3d="http://schemas.microsoft.com/office/drawing/2017/model3d" xmlns:o="urn:schemas-microsoft-com:office:office" xmlns:r="http://schemas.openxmlformats.org/officeDocument/2006/relationships" xmlns:m="http://schemas.openxmlformats.org/officeDocument/2006/math" xmlns:v="urn:schemas-microsoft-com:vml" xmlns:wp14="http://schemas.microsoft.com/office/word/2010/wordprocessingDrawing" xmlns:wp="http://schemas.openxmlformats.org/drawingml/2006/wordprocessingDrawing" xmlns:w10="urn:schemas-microsoft-com:office:word" xmlns:w="http://schemas.openxmlformats.org/wordprocessingml/2006/main" xmlns:w14="http://schemas.microsoft.com/office/word/2010/wordml" xmlns:w15="http://schemas.microsoft.com/office/word/2012/wordml" xmlns:w16cex="http://schemas.microsoft.com/office/word/2018/wordml/cex" xmlns:w16cid="http://schemas.microsoft.com/office/word/2016/wordml/cid" xmlns:w16="http://schemas.microsoft.com/office/word/2018/wordml" xmlns:w16se="http://schemas.microsoft.com/office/word/2015/wordml/symex" xmlns:wpg="http://schemas.microsoft.com/office/word/2010/wordprocessingGroup" xmlns:wpi="http://schemas.microsoft.com/office/word/2010/wordprocessingInk" xmlns:wne="http://schemas.microsoft.com/office/word/2006/wordml" xmlns:wps="http://schemas.microsoft.com/office/word/2010/wordprocessingShape" mc:Ignorable="w14 w15 w16se w16cid w16 w16cex wp14">
+<w:hdr xmlns:wpc="http://schemas.microsoft.com/office/word/2010/wordprocessingCanvas" xmlns:cx="http://schemas.microsoft.com/office/drawing/2014/chartex" xmlns:cx1="http://schemas.microsoft.com/office/drawing/2015/9/8/chartex" xmlns:cx2="http://schemas.microsoft.com/office/drawing/2015/10/21/chartex" xmlns:cx3="http://schemas.microsoft.com/office/drawing/2016/5/9/chartex" xmlns:cx4="http://schemas.microsoft.com/office/drawing/2016/5/10/chartex" xmlns:cx5="http://schemas.microsoft.com/office/drawing/2016/5/11/chartex" xmlns:cx6="http://schemas.microsoft.com/office/drawing/2016/5/12/chartex" xmlns:cx7="http://schemas.microsoft.com/office/drawing/2016/5/13/chartex" xmlns:cx8="http://schemas.microsoft.com/office/drawing/2016/5/14/chartex" xmlns:mc="http://schemas.openxmlformats.org/markup-compatibility/2006" xmlns:aink="http://schemas.microsoft.com/office/drawing/2016/ink" xmlns:am3d="http://schemas.microsoft.com/office/drawing/2017/model3d" xmlns:o="urn:schemas-microsoft-com:office:office" xmlns:r="http://schemas.openxmlformats.org/officeDocument/2006/relationships" xmlns:m="http://schemas.openxmlformats.org/officeDocument/2006/math" xmlns:v="urn:schemas-microsoft-com:vml" xmlns:wp14="http://schemas.microsoft.com/office/word/2010/wordprocessingDrawing" xmlns:wp="http://schemas.openxmlformats.org/drawingml/2006/wordprocessingDrawing" xmlns:w10="urn:schemas-microsoft-com:office:word" xmlns:w="http://schemas.openxmlformats.org/wordprocessingml/2006/main" xmlns:w14="http://schemas.microsoft.com/office/word/2010/wordml" xmlns:w15="http://schemas.microsoft.com/office/word/2012/wordml" xmlns:w16cid="http://schemas.microsoft.com/office/word/2016/wordml/cid" xmlns:w16se="http://schemas.microsoft.com/office/word/2015/wordml/symex" xmlns:wpg="http://schemas.microsoft.com/office/word/2010/wordprocessingGroup" xmlns:wpi="http://schemas.microsoft.com/office/word/2010/wordprocessingInk" xmlns:wne="http://schemas.microsoft.com/office/word/2006/wordml" xmlns:wps="http://schemas.microsoft.com/office/word/2010/wordprocessingShape" mc:Ignorable="w14 w15 w16se w16cid wp14">
   <w:p>
     <w:pPr>
       <w:pStyle w:val="En-tte"/>
@@ -6037,14 +6114,25 @@
         <w:szCs w:val="96"/>
         <w:lang w:val="en-GB"/>
       </w:rPr>
-      <w:t>CC &amp; Seby</w:t>
+      <w:t xml:space="preserve">CC &amp; </w:t>
     </w:r>
+    <w:proofErr w:type="spellStart"/>
+    <w:r>
+      <w:rPr>
+        <w:color w:val="808080" w:themeColor="background1" w:themeShade="80"/>
+        <w:sz w:val="96"/>
+        <w:szCs w:val="96"/>
+        <w:lang w:val="en-GB"/>
+      </w:rPr>
+      <w:t>Seby</w:t>
+    </w:r>
+    <w:proofErr w:type="spellEnd"/>
   </w:p>
 </w:hdr>
 </file>
 
 <file path=word/numbering.xml><?xml version="1.0" encoding="utf-8"?>
-<w:numbering xmlns:wpc="http://schemas.microsoft.com/office/word/2010/wordprocessingCanvas" xmlns:cx="http://schemas.microsoft.com/office/drawing/2014/chartex" xmlns:cx1="http://schemas.microsoft.com/office/drawing/2015/9/8/chartex" xmlns:cx2="http://schemas.microsoft.com/office/drawing/2015/10/21/chartex" xmlns:cx3="http://schemas.microsoft.com/office/drawing/2016/5/9/chartex" xmlns:cx4="http://schemas.microsoft.com/office/drawing/2016/5/10/chartex" xmlns:cx5="http://schemas.microsoft.com/office/drawing/2016/5/11/chartex" xmlns:cx6="http://schemas.microsoft.com/office/drawing/2016/5/12/chartex" xmlns:cx7="http://schemas.microsoft.com/office/drawing/2016/5/13/chartex" xmlns:cx8="http://schemas.microsoft.com/office/drawing/2016/5/14/chartex" xmlns:mc="http://schemas.openxmlformats.org/markup-compatibility/2006" xmlns:aink="http://schemas.microsoft.com/office/drawing/2016/ink" xmlns:am3d="http://schemas.microsoft.com/office/drawing/2017/model3d" xmlns:o="urn:schemas-microsoft-com:office:office" xmlns:r="http://schemas.openxmlformats.org/officeDocument/2006/relationships" xmlns:m="http://schemas.openxmlformats.org/officeDocument/2006/math" xmlns:v="urn:schemas-microsoft-com:vml" xmlns:wp14="http://schemas.microsoft.com/office/word/2010/wordprocessingDrawing" xmlns:wp="http://schemas.openxmlformats.org/drawingml/2006/wordprocessingDrawing" xmlns:w10="urn:schemas-microsoft-com:office:word" xmlns:w="http://schemas.openxmlformats.org/wordprocessingml/2006/main" xmlns:w14="http://schemas.microsoft.com/office/word/2010/wordml" xmlns:w15="http://schemas.microsoft.com/office/word/2012/wordml" xmlns:w16cex="http://schemas.microsoft.com/office/word/2018/wordml/cex" xmlns:w16cid="http://schemas.microsoft.com/office/word/2016/wordml/cid" xmlns:w16="http://schemas.microsoft.com/office/word/2018/wordml" xmlns:w16se="http://schemas.microsoft.com/office/word/2015/wordml/symex" xmlns:wpg="http://schemas.microsoft.com/office/word/2010/wordprocessingGroup" xmlns:wpi="http://schemas.microsoft.com/office/word/2010/wordprocessingInk" xmlns:wne="http://schemas.microsoft.com/office/word/2006/wordml" xmlns:wps="http://schemas.microsoft.com/office/word/2010/wordprocessingShape" mc:Ignorable="w14 w15 w16se w16cid w16 w16cex wp14">
+<w:numbering xmlns:wpc="http://schemas.microsoft.com/office/word/2010/wordprocessingCanvas" xmlns:cx="http://schemas.microsoft.com/office/drawing/2014/chartex" xmlns:cx1="http://schemas.microsoft.com/office/drawing/2015/9/8/chartex" xmlns:cx2="http://schemas.microsoft.com/office/drawing/2015/10/21/chartex" xmlns:cx3="http://schemas.microsoft.com/office/drawing/2016/5/9/chartex" xmlns:cx4="http://schemas.microsoft.com/office/drawing/2016/5/10/chartex" xmlns:cx5="http://schemas.microsoft.com/office/drawing/2016/5/11/chartex" xmlns:cx6="http://schemas.microsoft.com/office/drawing/2016/5/12/chartex" xmlns:cx7="http://schemas.microsoft.com/office/drawing/2016/5/13/chartex" xmlns:cx8="http://schemas.microsoft.com/office/drawing/2016/5/14/chartex" xmlns:mc="http://schemas.openxmlformats.org/markup-compatibility/2006" xmlns:aink="http://schemas.microsoft.com/office/drawing/2016/ink" xmlns:am3d="http://schemas.microsoft.com/office/drawing/2017/model3d" xmlns:o="urn:schemas-microsoft-com:office:office" xmlns:r="http://schemas.openxmlformats.org/officeDocument/2006/relationships" xmlns:m="http://schemas.openxmlformats.org/officeDocument/2006/math" xmlns:v="urn:schemas-microsoft-com:vml" xmlns:wp14="http://schemas.microsoft.com/office/word/2010/wordprocessingDrawing" xmlns:wp="http://schemas.openxmlformats.org/drawingml/2006/wordprocessingDrawing" xmlns:w10="urn:schemas-microsoft-com:office:word" xmlns:w="http://schemas.openxmlformats.org/wordprocessingml/2006/main" xmlns:w14="http://schemas.microsoft.com/office/word/2010/wordml" xmlns:w15="http://schemas.microsoft.com/office/word/2012/wordml" xmlns:w16cid="http://schemas.microsoft.com/office/word/2016/wordml/cid" xmlns:w16se="http://schemas.microsoft.com/office/word/2015/wordml/symex" xmlns:wpg="http://schemas.microsoft.com/office/word/2010/wordprocessingGroup" xmlns:wpi="http://schemas.microsoft.com/office/word/2010/wordprocessingInk" xmlns:wne="http://schemas.microsoft.com/office/word/2006/wordml" xmlns:wps="http://schemas.microsoft.com/office/word/2010/wordprocessingShape" mc:Ignorable="w14 w15 w16se w16cid wp14">
   <w:abstractNum w:abstractNumId="0" w15:restartNumberingAfterBreak="0">
     <w:nsid w:val="1A12595B"/>
     <w:multiLevelType w:val="hybridMultilevel"/>
@@ -6396,7 +6484,7 @@
 </file>
 
 <file path=word/styles.xml><?xml version="1.0" encoding="utf-8"?>
-<w:styles xmlns:mc="http://schemas.openxmlformats.org/markup-compatibility/2006" xmlns:r="http://schemas.openxmlformats.org/officeDocument/2006/relationships" xmlns:w="http://schemas.openxmlformats.org/wordprocessingml/2006/main" xmlns:w14="http://schemas.microsoft.com/office/word/2010/wordml" xmlns:w15="http://schemas.microsoft.com/office/word/2012/wordml" xmlns:w16cex="http://schemas.microsoft.com/office/word/2018/wordml/cex" xmlns:w16cid="http://schemas.microsoft.com/office/word/2016/wordml/cid" xmlns:w16="http://schemas.microsoft.com/office/word/2018/wordml" xmlns:w16se="http://schemas.microsoft.com/office/word/2015/wordml/symex" mc:Ignorable="w14 w15 w16se w16cid w16 w16cex">
+<w:styles xmlns:mc="http://schemas.openxmlformats.org/markup-compatibility/2006" xmlns:r="http://schemas.openxmlformats.org/officeDocument/2006/relationships" xmlns:w="http://schemas.openxmlformats.org/wordprocessingml/2006/main" xmlns:w14="http://schemas.microsoft.com/office/word/2010/wordml" xmlns:w15="http://schemas.microsoft.com/office/word/2012/wordml" xmlns:w16cid="http://schemas.microsoft.com/office/word/2016/wordml/cid" xmlns:w16se="http://schemas.microsoft.com/office/word/2015/wordml/symex" mc:Ignorable="w14 w15 w16se w16cid">
   <w:docDefaults>
     <w:rPrDefault>
       <w:rPr>
@@ -6412,7 +6500,7 @@
       </w:pPr>
     </w:pPrDefault>
   </w:docDefaults>
-  <w:latentStyles w:defLockedState="0" w:defUIPriority="99" w:defSemiHidden="0" w:defUnhideWhenUsed="0" w:defQFormat="0" w:count="376">
+  <w:latentStyles w:defLockedState="0" w:defUIPriority="99" w:defSemiHidden="0" w:defUnhideWhenUsed="0" w:defQFormat="0" w:count="375">
     <w:lsdException w:name="Normal" w:uiPriority="0" w:qFormat="1"/>
     <w:lsdException w:name="heading 1" w:uiPriority="9" w:qFormat="1"/>
     <w:lsdException w:name="heading 2" w:semiHidden="1" w:uiPriority="9" w:unhideWhenUsed="1" w:qFormat="1"/>
@@ -6518,6 +6606,7 @@
     <w:lsdException w:name="HTML Sample" w:semiHidden="1" w:unhideWhenUsed="1"/>
     <w:lsdException w:name="HTML Typewriter" w:semiHidden="1" w:unhideWhenUsed="1"/>
     <w:lsdException w:name="HTML Variable" w:semiHidden="1" w:unhideWhenUsed="1"/>
+    <w:lsdException w:name="Normal Table" w:semiHidden="1" w:unhideWhenUsed="1"/>
     <w:lsdException w:name="annotation subject" w:semiHidden="1" w:unhideWhenUsed="1"/>
     <w:lsdException w:name="No List" w:semiHidden="1" w:unhideWhenUsed="1"/>
     <w:lsdException w:name="Outline List 1" w:semiHidden="1" w:unhideWhenUsed="1"/>
@@ -6564,8 +6653,10 @@
     <w:lsdException w:name="Table Subtle 2" w:semiHidden="1" w:unhideWhenUsed="1"/>
     <w:lsdException w:name="Table Web 1" w:semiHidden="1" w:unhideWhenUsed="1"/>
     <w:lsdException w:name="Table Web 2" w:semiHidden="1" w:unhideWhenUsed="1"/>
+    <w:lsdException w:name="Table Web 3" w:semiHidden="1" w:unhideWhenUsed="1"/>
     <w:lsdException w:name="Balloon Text" w:semiHidden="1" w:unhideWhenUsed="1"/>
     <w:lsdException w:name="Table Grid" w:uiPriority="39"/>
+    <w:lsdException w:name="Table Theme" w:semiHidden="1" w:unhideWhenUsed="1"/>
     <w:lsdException w:name="Placeholder Text" w:semiHidden="1"/>
     <w:lsdException w:name="No Spacing" w:uiPriority="1" w:qFormat="1"/>
     <w:lsdException w:name="Light Shading" w:uiPriority="60"/>
@@ -6785,7 +6876,6 @@
     <w:lsdException w:name="Smart Hyperlink" w:semiHidden="1" w:unhideWhenUsed="1"/>
     <w:lsdException w:name="Hashtag" w:semiHidden="1" w:unhideWhenUsed="1"/>
     <w:lsdException w:name="Unresolved Mention" w:semiHidden="1" w:unhideWhenUsed="1"/>
-    <w:lsdException w:name="Smart Link" w:semiHidden="1" w:unhideWhenUsed="1"/>
   </w:latentStyles>
   <w:style w:type="paragraph" w:default="1" w:styleId="Normal">
     <w:name w:val="Normal"/>
@@ -6967,13 +7057,8 @@
             </a:pPr>
             <a:r>
               <a:rPr lang="fr-FR"/>
-              <a:t>Caractéristique</a:t>
+              <a:t>Caractéristique de déformation du crayon HB</a:t>
             </a:r>
-            <a:r>
-              <a:rPr lang="fr-FR" baseline="0"/>
-              <a:t> de déformation du crayon 12B</a:t>
-            </a:r>
-            <a:endParaRPr lang="fr-FR"/>
           </a:p>
         </c:rich>
       </c:tx>
@@ -7049,26 +7134,12 @@
             </c:spPr>
             <c:trendlineType val="linear"/>
             <c:dispRSqr val="0"/>
-            <c:dispEq val="0"/>
-          </c:trendline>
-          <c:trendline>
-            <c:spPr>
-              <a:ln w="19050" cap="rnd">
-                <a:solidFill>
-                  <a:schemeClr val="accent1"/>
-                </a:solidFill>
-                <a:prstDash val="sysDot"/>
-              </a:ln>
-              <a:effectLst/>
-            </c:spPr>
-            <c:trendlineType val="linear"/>
-            <c:dispRSqr val="0"/>
             <c:dispEq val="1"/>
             <c:trendlineLbl>
               <c:layout>
                 <c:manualLayout>
-                  <c:x val="3.542602476703835E-3"/>
-                  <c:y val="0.26866722344907062"/>
+                  <c:x val="9.0107619069106332E-2"/>
+                  <c:y val="0.23574224807643551"/>
                 </c:manualLayout>
               </c:layout>
               <c:numFmt formatCode="General" sourceLinked="0"/>
@@ -7103,10 +7174,10 @@
           </c:trendline>
           <c:xVal>
             <c:numRef>
-              <c:f>'12B'!$C$2:$C$10</c:f>
+              <c:f>HB!$C$2:$C$8</c:f>
               <c:numCache>
                 <c:formatCode>General</c:formatCode>
-                <c:ptCount val="9"/>
+                <c:ptCount val="7"/>
                 <c:pt idx="0">
                   <c:v>0</c:v>
                 </c:pt>
@@ -7123,15 +7194,9 @@
                   <c:v>-1.4778325123152707E-2</c:v>
                 </c:pt>
                 <c:pt idx="5">
-                  <c:v>8.4985835694050965E-3</c:v>
+                  <c:v>6.6225165562913899E-3</c:v>
                 </c:pt>
                 <c:pt idx="6">
-                  <c:v>-8.4985835694050965E-3</c:v>
-                </c:pt>
-                <c:pt idx="7">
-                  <c:v>6.6225165562913899E-3</c:v>
-                </c:pt>
-                <c:pt idx="8">
                   <c:v>-6.6225165562913899E-3</c:v>
                 </c:pt>
               </c:numCache>
@@ -7139,36 +7204,30 @@
           </c:xVal>
           <c:yVal>
             <c:numRef>
-              <c:f>'12B'!$E$2:$E$10</c:f>
+              <c:f>HB!$G$2:$G$8</c:f>
               <c:numCache>
-                <c:formatCode>General</c:formatCode>
-                <c:ptCount val="9"/>
+                <c:formatCode>0%</c:formatCode>
+                <c:ptCount val="7"/>
                 <c:pt idx="0">
-                  <c:v>1</c:v>
+                  <c:v>0</c:v>
                 </c:pt>
                 <c:pt idx="1">
-                  <c:v>1.0368421052631578</c:v>
+                  <c:v>0.19174757281553392</c:v>
                 </c:pt>
                 <c:pt idx="2">
-                  <c:v>0.97368421052631582</c:v>
+                  <c:v>-4.6116504854369064E-2</c:v>
                 </c:pt>
                 <c:pt idx="3">
-                  <c:v>1.1157894736842104</c:v>
+                  <c:v>0.27427184466019411</c:v>
                 </c:pt>
                 <c:pt idx="4">
-                  <c:v>0.89473684210526316</c:v>
+                  <c:v>-0.12621359223300976</c:v>
                 </c:pt>
                 <c:pt idx="5">
-                  <c:v>1.0473684210526315</c:v>
+                  <c:v>0.10679611650485432</c:v>
                 </c:pt>
                 <c:pt idx="6">
-                  <c:v>0.92105263157894735</c:v>
-                </c:pt>
-                <c:pt idx="7">
-                  <c:v>1.0368421052631578</c:v>
-                </c:pt>
-                <c:pt idx="8">
-                  <c:v>0.9631578947368421</c:v>
+                  <c:v>-4.1262135922330162E-2</c:v>
                 </c:pt>
               </c:numCache>
             </c:numRef>
@@ -7176,7 +7235,7 @@
           <c:smooth val="0"/>
           <c:extLst>
             <c:ext xmlns:c16="http://schemas.microsoft.com/office/drawing/2014/chart" uri="{C3380CC4-5D6E-409C-BE32-E72D297353CC}">
-              <c16:uniqueId val="{00000002-DB8F-4C02-998D-468DC403EC26}"/>
+              <c16:uniqueId val="{00000001-1A25-4315-97E6-315973C44425}"/>
             </c:ext>
           </c:extLst>
         </c:ser>
@@ -7188,11 +7247,11 @@
           <c:showPercent val="0"/>
           <c:showBubbleSize val="0"/>
         </c:dLbls>
-        <c:axId val="1787097103"/>
-        <c:axId val="1786255343"/>
+        <c:axId val="668552480"/>
+        <c:axId val="668575776"/>
       </c:scatterChart>
       <c:valAx>
-        <c:axId val="1787097103"/>
+        <c:axId val="668552480"/>
         <c:scaling>
           <c:orientation val="minMax"/>
         </c:scaling>
@@ -7270,7 +7329,7 @@
         <c:numFmt formatCode="General" sourceLinked="1"/>
         <c:majorTickMark val="none"/>
         <c:minorTickMark val="none"/>
-        <c:tickLblPos val="nextTo"/>
+        <c:tickLblPos val="low"/>
         <c:spPr>
           <a:noFill/>
           <a:ln w="9525" cap="flat" cmpd="sng" algn="ctr">
@@ -7304,15 +7363,15 @@
             <a:endParaRPr lang="fr-FR"/>
           </a:p>
         </c:txPr>
-        <c:crossAx val="1786255343"/>
+        <c:crossAx val="668575776"/>
         <c:crosses val="autoZero"/>
         <c:crossBetween val="midCat"/>
       </c:valAx>
       <c:valAx>
-        <c:axId val="1786255343"/>
+        <c:axId val="668575776"/>
         <c:scaling>
           <c:orientation val="minMax"/>
-          <c:min val="0.8"/>
+          <c:min val="-0.2"/>
         </c:scaling>
         <c:delete val="0"/>
         <c:axPos val="l"/>
@@ -7351,7 +7410,7 @@
                 </a:pPr>
                 <a:r>
                   <a:rPr lang="fr-FR"/>
-                  <a:t>R/R0</a:t>
+                  <a:t>∆R/R0</a:t>
                 </a:r>
               </a:p>
             </c:rich>
@@ -7385,7 +7444,7 @@
             </a:p>
           </c:txPr>
         </c:title>
-        <c:numFmt formatCode="General" sourceLinked="1"/>
+        <c:numFmt formatCode="0%" sourceLinked="1"/>
         <c:majorTickMark val="none"/>
         <c:minorTickMark val="none"/>
         <c:tickLblPos val="low"/>
@@ -7422,7 +7481,7 @@
             <a:endParaRPr lang="fr-FR"/>
           </a:p>
         </c:txPr>
-        <c:crossAx val="1787097103"/>
+        <c:crossAx val="668552480"/>
         <c:crosses val="autoZero"/>
         <c:crossBetween val="midCat"/>
       </c:valAx>
@@ -7504,13 +7563,8 @@
             </a:pPr>
             <a:r>
               <a:rPr lang="fr-FR"/>
-              <a:t>Caractéristique</a:t>
+              <a:t>Caractéristique de déformation du crayon 12B</a:t>
             </a:r>
-            <a:r>
-              <a:rPr lang="fr-FR" baseline="0"/>
-              <a:t> de déformation du crayon HB</a:t>
-            </a:r>
-            <a:endParaRPr lang="fr-FR"/>
           </a:p>
         </c:rich>
       </c:tx>
@@ -7590,8 +7644,8 @@
             <c:trendlineLbl>
               <c:layout>
                 <c:manualLayout>
-                  <c:x val="1.5712624157274459E-2"/>
-                  <c:y val="0.28493715913775225"/>
+                  <c:x val="8.3240435348934314E-3"/>
+                  <c:y val="0.32427691068689785"/>
                 </c:manualLayout>
               </c:layout>
               <c:numFmt formatCode="General" sourceLinked="0"/>
@@ -7626,7 +7680,7 @@
           </c:trendline>
           <c:xVal>
             <c:numRef>
-              <c:f>HB!$C$2:$C$10</c:f>
+              <c:f>'12B'!$C$2:$C$10</c:f>
               <c:numCache>
                 <c:formatCode>General</c:formatCode>
                 <c:ptCount val="9"/>
@@ -7645,6 +7699,12 @@
                 <c:pt idx="4">
                   <c:v>-1.4778325123152707E-2</c:v>
                 </c:pt>
+                <c:pt idx="5">
+                  <c:v>8.4985835694050965E-3</c:v>
+                </c:pt>
+                <c:pt idx="6">
+                  <c:v>-8.4985835694050965E-3</c:v>
+                </c:pt>
                 <c:pt idx="7">
                   <c:v>6.6225165562913899E-3</c:v>
                 </c:pt>
@@ -7656,30 +7716,36 @@
           </c:xVal>
           <c:yVal>
             <c:numRef>
-              <c:f>HB!$E$2:$E$10</c:f>
+              <c:f>'12B'!$G$2:$G$10</c:f>
               <c:numCache>
-                <c:formatCode>General</c:formatCode>
+                <c:formatCode>0%</c:formatCode>
                 <c:ptCount val="9"/>
                 <c:pt idx="0">
-                  <c:v>1</c:v>
+                  <c:v>0</c:v>
                 </c:pt>
                 <c:pt idx="1">
-                  <c:v>1.191747572815534</c:v>
+                  <c:v>3.6842105263157857E-2</c:v>
                 </c:pt>
                 <c:pt idx="2">
-                  <c:v>0.95388349514563098</c:v>
+                  <c:v>-2.6315789473684209E-2</c:v>
                 </c:pt>
                 <c:pt idx="3">
-                  <c:v>1.2742718446601942</c:v>
+                  <c:v>0.11578947368421048</c:v>
                 </c:pt>
                 <c:pt idx="4">
-                  <c:v>0.87378640776699024</c:v>
+                  <c:v>-0.10526315789473684</c:v>
+                </c:pt>
+                <c:pt idx="5">
+                  <c:v>4.7368421052631504E-2</c:v>
+                </c:pt>
+                <c:pt idx="6">
+                  <c:v>-7.8947368421052627E-2</c:v>
                 </c:pt>
                 <c:pt idx="7">
-                  <c:v>1.1067961165048543</c:v>
+                  <c:v>3.6842105263157857E-2</c:v>
                 </c:pt>
                 <c:pt idx="8">
-                  <c:v>0.95873786407766981</c:v>
+                  <c:v>-3.6842105263157857E-2</c:v>
                 </c:pt>
               </c:numCache>
             </c:numRef>
@@ -7687,7 +7753,7 @@
           <c:smooth val="0"/>
           <c:extLst>
             <c:ext xmlns:c16="http://schemas.microsoft.com/office/drawing/2014/chart" uri="{C3380CC4-5D6E-409C-BE32-E72D297353CC}">
-              <c16:uniqueId val="{00000001-0FF6-404A-BF68-B1257001202B}"/>
+              <c16:uniqueId val="{00000001-DFA7-4D47-B3DA-3E625C2BA895}"/>
             </c:ext>
           </c:extLst>
         </c:ser>
@@ -7699,11 +7765,11 @@
           <c:showPercent val="0"/>
           <c:showBubbleSize val="0"/>
         </c:dLbls>
-        <c:axId val="1787097103"/>
-        <c:axId val="1786255343"/>
+        <c:axId val="668609888"/>
+        <c:axId val="668624448"/>
       </c:scatterChart>
       <c:valAx>
-        <c:axId val="1787097103"/>
+        <c:axId val="668609888"/>
         <c:scaling>
           <c:orientation val="minMax"/>
         </c:scaling>
@@ -7781,7 +7847,7 @@
         <c:numFmt formatCode="General" sourceLinked="1"/>
         <c:majorTickMark val="none"/>
         <c:minorTickMark val="none"/>
-        <c:tickLblPos val="nextTo"/>
+        <c:tickLblPos val="low"/>
         <c:spPr>
           <a:noFill/>
           <a:ln w="9525" cap="flat" cmpd="sng" algn="ctr">
@@ -7815,15 +7881,14 @@
             <a:endParaRPr lang="fr-FR"/>
           </a:p>
         </c:txPr>
-        <c:crossAx val="1786255343"/>
+        <c:crossAx val="668624448"/>
         <c:crosses val="autoZero"/>
         <c:crossBetween val="midCat"/>
       </c:valAx>
       <c:valAx>
-        <c:axId val="1786255343"/>
+        <c:axId val="668624448"/>
         <c:scaling>
           <c:orientation val="minMax"/>
-          <c:min val="0.8"/>
         </c:scaling>
         <c:delete val="0"/>
         <c:axPos val="l"/>
@@ -7862,7 +7927,7 @@
                 </a:pPr>
                 <a:r>
                   <a:rPr lang="fr-FR"/>
-                  <a:t>R/R0</a:t>
+                  <a:t>∆R/R0</a:t>
                 </a:r>
               </a:p>
             </c:rich>
@@ -7896,7 +7961,7 @@
             </a:p>
           </c:txPr>
         </c:title>
-        <c:numFmt formatCode="General" sourceLinked="1"/>
+        <c:numFmt formatCode="0%" sourceLinked="1"/>
         <c:majorTickMark val="none"/>
         <c:minorTickMark val="none"/>
         <c:tickLblPos val="low"/>
@@ -7933,7 +7998,7 @@
             <a:endParaRPr lang="fr-FR"/>
           </a:p>
         </c:txPr>
-        <c:crossAx val="1787097103"/>
+        <c:crossAx val="668609888"/>
         <c:crosses val="autoZero"/>
         <c:crossBetween val="midCat"/>
       </c:valAx>
@@ -9392,7 +9457,7 @@
 </file>
 
 <file path=customXml/itemProps1.xml><?xml version="1.0" encoding="utf-8"?>
-<ds:datastoreItem xmlns:ds="http://schemas.openxmlformats.org/officeDocument/2006/customXml" ds:itemID="{B3F1DE3A-C3C8-49F4-9929-D4625277C808}">
+<ds:datastoreItem xmlns:ds="http://schemas.openxmlformats.org/officeDocument/2006/customXml" ds:itemID="{92BBE4AA-EEED-468F-8372-E7BF36A31B43}">
   <ds:schemaRefs>
     <ds:schemaRef ds:uri="http://schemas.openxmlformats.org/officeDocument/2006/bibliography"/>
   </ds:schemaRefs>

</xml_diff>

<commit_message>
on est de retour
</commit_message>
<xml_diff>
--- a/Data Sheet/Datasheet.docx
+++ b/Data Sheet/Datasheet.docx
@@ -292,7 +292,49 @@
           <w:rFonts w:cs="Times New Roman"/>
           <w:szCs w:val="24"/>
         </w:rPr>
-        <w:t xml:space="preserve"> (9H, 2H, HB, 2B, 6B, 9B).</w:t>
+        <w:t xml:space="preserve"> (</w:t>
+      </w:r>
+      <w:r>
+        <w:rPr>
+          <w:rFonts w:cs="Times New Roman"/>
+          <w:szCs w:val="24"/>
+        </w:rPr>
+        <w:t>2</w:t>
+      </w:r>
+      <w:r>
+        <w:rPr>
+          <w:rFonts w:cs="Times New Roman"/>
+          <w:szCs w:val="24"/>
+        </w:rPr>
+        <w:t xml:space="preserve">H, </w:t>
+      </w:r>
+      <w:r>
+        <w:rPr>
+          <w:rFonts w:cs="Times New Roman"/>
+          <w:szCs w:val="24"/>
+        </w:rPr>
+        <w:t>9</w:t>
+      </w:r>
+      <w:r>
+        <w:rPr>
+          <w:rFonts w:cs="Times New Roman"/>
+          <w:szCs w:val="24"/>
+        </w:rPr>
+        <w:t>H, HB,</w:t>
+      </w:r>
+      <w:r>
+        <w:rPr>
+          <w:rFonts w:cs="Times New Roman"/>
+          <w:szCs w:val="24"/>
+        </w:rPr>
+        <w:t xml:space="preserve"> B,</w:t>
+      </w:r>
+      <w:r>
+        <w:rPr>
+          <w:rFonts w:cs="Times New Roman"/>
+          <w:szCs w:val="24"/>
+        </w:rPr>
+        <w:t xml:space="preserve"> 2B, 6B, 9B).</w:t>
       </w:r>
       <w:r>
         <w:rPr>
@@ -416,6 +458,82 @@
           <w:sz w:val="40"/>
           <w:szCs w:val="40"/>
         </w:rPr>
+      </w:pPr>
+      <w:r>
+        <w:rPr>
+          <w:rFonts w:ascii="Modern No. 20" w:hAnsi="Modern No. 20"/>
+          <w:b/>
+          <w:bCs/>
+          <w:sz w:val="40"/>
+          <w:szCs w:val="40"/>
+        </w:rPr>
+        <w:t>Sch</w:t>
+      </w:r>
+      <w:r>
+        <w:rPr>
+          <w:rFonts w:ascii="Modern No. 20" w:hAnsi="Modern No. 20"/>
+          <w:b/>
+          <w:bCs/>
+          <w:sz w:val="40"/>
+          <w:szCs w:val="40"/>
+        </w:rPr>
+        <w:t>é</w:t>
+      </w:r>
+      <w:r>
+        <w:rPr>
+          <w:rFonts w:ascii="Modern No. 20" w:hAnsi="Modern No. 20"/>
+          <w:b/>
+          <w:bCs/>
+          <w:sz w:val="40"/>
+          <w:szCs w:val="40"/>
+        </w:rPr>
+        <w:t>ma</w:t>
+      </w:r>
+      <w:r>
+        <w:rPr>
+          <w:rFonts w:ascii="Modern No. 20" w:hAnsi="Modern No. 20"/>
+          <w:b/>
+          <w:bCs/>
+          <w:sz w:val="40"/>
+          <w:szCs w:val="40"/>
+        </w:rPr>
+        <w:t xml:space="preserve"> </w:t>
+      </w:r>
+      <w:r>
+        <w:rPr>
+          <w:rFonts w:ascii="Modern No. 20" w:hAnsi="Modern No. 20"/>
+          <w:b/>
+          <w:bCs/>
+          <w:sz w:val="40"/>
+          <w:szCs w:val="40"/>
+        </w:rPr>
+        <w:t xml:space="preserve">&amp; </w:t>
+      </w:r>
+      <w:r>
+        <w:rPr>
+          <w:rFonts w:ascii="Modern No. 20" w:hAnsi="Modern No. 20"/>
+          <w:b/>
+          <w:bCs/>
+          <w:sz w:val="40"/>
+          <w:szCs w:val="40"/>
+        </w:rPr>
+        <w:t>d</w:t>
+      </w:r>
+      <w:r>
+        <w:rPr>
+          <w:rFonts w:ascii="Modern No. 20" w:hAnsi="Modern No. 20"/>
+          <w:b/>
+          <w:bCs/>
+          <w:sz w:val="40"/>
+          <w:szCs w:val="40"/>
+        </w:rPr>
+        <w:t>imensions</w:t>
+      </w:r>
+    </w:p>
+    <w:p>
+      <w:pPr>
+        <w:keepNext/>
+        <w:jc w:val="center"/>
       </w:pPr>
       <w:r>
         <w:rPr>
@@ -427,17 +545,9 @@
           <w:szCs w:val="40"/>
         </w:rPr>
         <w:drawing>
-          <wp:anchor distT="0" distB="0" distL="114300" distR="114300" simplePos="0" relativeHeight="251670528" behindDoc="0" locked="0" layoutInCell="1" allowOverlap="1" wp14:anchorId="78905087" wp14:editId="1180A4F7">
-            <wp:simplePos x="0" y="0"/>
-            <wp:positionH relativeFrom="margin">
-              <wp:align>center</wp:align>
-            </wp:positionH>
-            <wp:positionV relativeFrom="paragraph">
-              <wp:posOffset>374015</wp:posOffset>
-            </wp:positionV>
+          <wp:inline distT="0" distB="0" distL="0" distR="0" wp14:anchorId="13793811" wp14:editId="2C68B2ED">
             <wp:extent cx="3916680" cy="2691130"/>
             <wp:effectExtent l="0" t="0" r="7620" b="0"/>
-            <wp:wrapSquare wrapText="bothSides"/>
             <wp:docPr id="12" name="Image 12"/>
             <wp:cNvGraphicFramePr>
               <a:graphicFrameLocks xmlns:a="http://schemas.openxmlformats.org/drawingml/2006/main" noChangeAspect="1"/>
@@ -477,16 +587,14 @@
                 </pic:pic>
               </a:graphicData>
             </a:graphic>
-            <wp14:sizeRelH relativeFrom="margin">
-              <wp14:pctWidth>0</wp14:pctWidth>
-            </wp14:sizeRelH>
-            <wp14:sizeRelV relativeFrom="margin">
-              <wp14:pctHeight>0</wp14:pctHeight>
-            </wp14:sizeRelV>
-          </wp:anchor>
+          </wp:inline>
         </w:drawing>
       </w:r>
-      <w:r>
+    </w:p>
+    <w:p>
+      <w:pPr>
+        <w:pStyle w:val="Lgende"/>
+        <w:jc w:val="center"/>
         <w:rPr>
           <w:rFonts w:ascii="Modern No. 20" w:hAnsi="Modern No. 20"/>
           <w:b/>
@@ -494,187 +602,35 @@
           <w:sz w:val="40"/>
           <w:szCs w:val="40"/>
         </w:rPr>
-        <w:t>Sch</w:t>
-      </w:r>
-      <w:r>
-        <w:rPr>
-          <w:rFonts w:ascii="Modern No. 20" w:hAnsi="Modern No. 20"/>
-          <w:b/>
-          <w:bCs/>
-          <w:sz w:val="40"/>
-          <w:szCs w:val="40"/>
-        </w:rPr>
-        <w:t>é</w:t>
-      </w:r>
-      <w:r>
-        <w:rPr>
-          <w:rFonts w:ascii="Modern No. 20" w:hAnsi="Modern No. 20"/>
-          <w:b/>
-          <w:bCs/>
-          <w:sz w:val="40"/>
-          <w:szCs w:val="40"/>
-        </w:rPr>
-        <w:t>ma</w:t>
-      </w:r>
-      <w:r>
-        <w:rPr>
-          <w:rFonts w:ascii="Modern No. 20" w:hAnsi="Modern No. 20"/>
-          <w:b/>
-          <w:bCs/>
-          <w:sz w:val="40"/>
-          <w:szCs w:val="40"/>
-        </w:rPr>
-        <w:t xml:space="preserve"> </w:t>
-      </w:r>
-      <w:r>
-        <w:rPr>
-          <w:rFonts w:ascii="Modern No. 20" w:hAnsi="Modern No. 20"/>
-          <w:b/>
-          <w:bCs/>
-          <w:sz w:val="40"/>
-          <w:szCs w:val="40"/>
-        </w:rPr>
-        <w:t xml:space="preserve">&amp; </w:t>
-      </w:r>
-      <w:r>
-        <w:rPr>
-          <w:rFonts w:ascii="Modern No. 20" w:hAnsi="Modern No. 20"/>
-          <w:b/>
-          <w:bCs/>
-          <w:sz w:val="40"/>
-          <w:szCs w:val="40"/>
-        </w:rPr>
-        <w:t>d</w:t>
-      </w:r>
-      <w:r>
-        <w:rPr>
-          <w:rFonts w:ascii="Modern No. 20" w:hAnsi="Modern No. 20"/>
-          <w:b/>
-          <w:bCs/>
-          <w:sz w:val="40"/>
-          <w:szCs w:val="40"/>
-        </w:rPr>
-        <w:t>imensions</w:t>
+      </w:pPr>
+      <w:r>
+        <w:t xml:space="preserve">Figure </w:t>
+      </w:r>
+      <w:fldSimple w:instr=" SEQ Figure \* ARABIC ">
+        <w:r>
+          <w:rPr>
+            <w:noProof/>
+          </w:rPr>
+          <w:t>1</w:t>
+        </w:r>
+      </w:fldSimple>
+      <w:r>
+        <w:t xml:space="preserve">: </w:t>
+      </w:r>
+      <w:r>
+        <w:t>Schéma du capteur avec ses dimensions (en mm)</w:t>
       </w:r>
     </w:p>
     <w:p>
       <w:pPr>
         <w:rPr>
-          <w:rFonts w:ascii="Modern No. 20" w:hAnsi="Modern No. 20"/>
-          <w:b/>
-          <w:bCs/>
-          <w:sz w:val="40"/>
-          <w:szCs w:val="40"/>
+          <w:rFonts w:cs="Times New Roman"/>
+          <w:szCs w:val="24"/>
         </w:rPr>
       </w:pPr>
     </w:p>
     <w:p>
       <w:pPr>
-        <w:rPr>
-          <w:rFonts w:ascii="Modern No. 20" w:hAnsi="Modern No. 20"/>
-          <w:b/>
-          <w:bCs/>
-          <w:sz w:val="40"/>
-          <w:szCs w:val="40"/>
-        </w:rPr>
-      </w:pPr>
-    </w:p>
-    <w:p>
-      <w:pPr>
-        <w:rPr>
-          <w:rFonts w:ascii="Modern No. 20" w:hAnsi="Modern No. 20"/>
-          <w:b/>
-          <w:bCs/>
-          <w:sz w:val="40"/>
-          <w:szCs w:val="40"/>
-        </w:rPr>
-      </w:pPr>
-    </w:p>
-    <w:p>
-      <w:pPr>
-        <w:pStyle w:val="Lgende"/>
-        <w:jc w:val="center"/>
-      </w:pPr>
-    </w:p>
-    <w:p>
-      <w:pPr>
-        <w:pStyle w:val="Lgende"/>
-        <w:jc w:val="center"/>
-      </w:pPr>
-    </w:p>
-    <w:p>
-      <w:pPr>
-        <w:pStyle w:val="Lgende"/>
-        <w:jc w:val="center"/>
-      </w:pPr>
-    </w:p>
-    <w:p>
-      <w:pPr>
-        <w:pStyle w:val="Lgende"/>
-        <w:jc w:val="center"/>
-      </w:pPr>
-    </w:p>
-    <w:p>
-      <w:pPr>
-        <w:pStyle w:val="Lgende"/>
-        <w:jc w:val="center"/>
-      </w:pPr>
-    </w:p>
-    <w:p>
-      <w:pPr>
-        <w:pStyle w:val="Lgende"/>
-        <w:jc w:val="center"/>
-      </w:pPr>
-    </w:p>
-    <w:p>
-      <w:pPr>
-        <w:pStyle w:val="Lgende"/>
-        <w:jc w:val="center"/>
-        <w:rPr>
-          <w:rFonts w:ascii="Modern No. 20" w:hAnsi="Modern No. 20"/>
-          <w:b/>
-          <w:bCs/>
-          <w:sz w:val="40"/>
-          <w:szCs w:val="40"/>
-        </w:rPr>
-      </w:pPr>
-      <w:r>
-        <w:t xml:space="preserve">Figure </w:t>
-      </w:r>
-      <w:r>
-        <w:t>1</w:t>
-      </w:r>
-      <w:r>
-        <w:t xml:space="preserve"> : Schéma du capteur</w:t>
-      </w:r>
-      <w:r>
-        <w:t xml:space="preserve"> </w:t>
-      </w:r>
-      <w:r>
-        <w:t>avec</w:t>
-      </w:r>
-      <w:r>
-        <w:t xml:space="preserve"> ses dimensions (en mm)</w:t>
-      </w:r>
-    </w:p>
-    <w:p>
-      <w:pPr>
-        <w:rPr>
-          <w:rFonts w:cs="Times New Roman"/>
-          <w:szCs w:val="24"/>
-        </w:rPr>
-      </w:pPr>
-    </w:p>
-    <w:p>
-      <w:pPr>
-        <w:rPr>
-          <w:rFonts w:cs="Times New Roman"/>
-          <w:szCs w:val="24"/>
-        </w:rPr>
-      </w:pPr>
-    </w:p>
-    <w:p>
-      <w:pPr>
         <w:ind w:firstLine="708"/>
         <w:rPr>
           <w:rFonts w:cs="Times New Roman"/>
@@ -728,49 +684,35 @@
           <w:rFonts w:cs="Times New Roman"/>
           <w:szCs w:val="24"/>
         </w:rPr>
-        <w:t xml:space="preserve"> du capteur. Une des pinces doit être relié</w:t>
-      </w:r>
-      <w:r>
-        <w:rPr>
-          <w:rFonts w:cs="Times New Roman"/>
-          <w:szCs w:val="24"/>
-        </w:rPr>
-        <w:t>e</w:t>
-      </w:r>
-      <w:r>
-        <w:rPr>
-          <w:rFonts w:cs="Times New Roman"/>
-          <w:szCs w:val="24"/>
-        </w:rPr>
-        <w:t xml:space="preserve"> à une alimen</w:t>
-      </w:r>
-      <w:r>
-        <w:rPr>
-          <w:rFonts w:cs="Times New Roman"/>
-          <w:szCs w:val="24"/>
-        </w:rPr>
-        <w:t>ta</w:t>
-      </w:r>
-      <w:r>
-        <w:rPr>
-          <w:rFonts w:cs="Times New Roman"/>
-          <w:szCs w:val="24"/>
-        </w:rPr>
-        <w:t xml:space="preserve">tion, l’autre permet de relever la valeur </w:t>
-      </w:r>
-      <w:r>
-        <w:rPr>
-          <w:rFonts w:cs="Times New Roman"/>
-          <w:szCs w:val="24"/>
-        </w:rPr>
-        <w:t>du courant</w:t>
-      </w:r>
-      <w:r>
-        <w:rPr>
-          <w:rFonts w:cs="Times New Roman"/>
-          <w:szCs w:val="24"/>
-        </w:rPr>
-        <w:t>.</w:t>
+        <w:t xml:space="preserve"> du capteur</w:t>
+      </w:r>
+      <w:r>
+        <w:rPr>
+          <w:rFonts w:cs="Times New Roman"/>
+          <w:szCs w:val="24"/>
+        </w:rPr>
+        <w:t> : une d’alimentation</w:t>
+      </w:r>
+      <w:r>
+        <w:rPr>
+          <w:rFonts w:cs="Times New Roman"/>
+          <w:szCs w:val="24"/>
+        </w:rPr>
+        <w:t xml:space="preserve">, </w:t>
+      </w:r>
+      <w:r>
+        <w:rPr>
+          <w:rFonts w:cs="Times New Roman"/>
+          <w:szCs w:val="24"/>
+        </w:rPr>
+        <w:t>une autre de mesure</w:t>
+      </w:r>
+      <w:r>
+        <w:rPr>
+          <w:rFonts w:cs="Times New Roman"/>
+          <w:szCs w:val="24"/>
+        </w:rPr>
+        <w:t xml:space="preserve"> pour la tension ou le courant.</w:t>
       </w:r>
     </w:p>
     <w:p>
@@ -1492,13 +1434,8 @@
     </w:p>
     <w:p>
       <w:pPr>
-        <w:rPr>
-          <w:rFonts w:cs="Times New Roman"/>
-          <w:b/>
-          <w:bCs/>
-          <w:sz w:val="40"/>
-          <w:szCs w:val="40"/>
-        </w:rPr>
+        <w:keepNext/>
+        <w:jc w:val="center"/>
       </w:pPr>
       <w:r>
         <w:rPr>
@@ -1510,31 +1447,9 @@
           <w:szCs w:val="40"/>
         </w:rPr>
         <w:drawing>
-          <wp:anchor distT="0" distB="0" distL="114300" distR="114300" simplePos="0" relativeHeight="251663360" behindDoc="1" locked="0" layoutInCell="1" allowOverlap="1" wp14:anchorId="7868E580" wp14:editId="6B39641F">
-            <wp:simplePos x="0" y="0"/>
-            <wp:positionH relativeFrom="column">
-              <wp:posOffset>807085</wp:posOffset>
-            </wp:positionH>
-            <wp:positionV relativeFrom="paragraph">
-              <wp:posOffset>133985</wp:posOffset>
-            </wp:positionV>
+          <wp:inline distT="0" distB="0" distL="0" distR="0" wp14:anchorId="7868E580" wp14:editId="5B2CD0E4">
             <wp:extent cx="3987165" cy="688975"/>
             <wp:effectExtent l="0" t="0" r="0" b="0"/>
-            <wp:wrapTight wrapText="bothSides">
-              <wp:wrapPolygon edited="0">
-                <wp:start x="7121" y="1792"/>
-                <wp:lineTo x="516" y="3583"/>
-                <wp:lineTo x="516" y="11347"/>
-                <wp:lineTo x="7121" y="12542"/>
-                <wp:lineTo x="7121" y="18514"/>
-                <wp:lineTo x="14448" y="18514"/>
-                <wp:lineTo x="14448" y="12542"/>
-                <wp:lineTo x="21156" y="10750"/>
-                <wp:lineTo x="21156" y="3583"/>
-                <wp:lineTo x="14448" y="1792"/>
-                <wp:lineTo x="7121" y="1792"/>
-              </wp:wrapPolygon>
-            </wp:wrapTight>
             <wp:docPr id="10" name="Image 10"/>
             <wp:cNvGraphicFramePr>
               <a:graphicFrameLocks xmlns:a="http://schemas.openxmlformats.org/drawingml/2006/main" noChangeAspect="1"/>
@@ -1574,69 +1489,53 @@
                 </pic:pic>
               </a:graphicData>
             </a:graphic>
-            <wp14:sizeRelH relativeFrom="page">
-              <wp14:pctWidth>0</wp14:pctWidth>
-            </wp14:sizeRelH>
-            <wp14:sizeRelV relativeFrom="page">
-              <wp14:pctHeight>0</wp14:pctHeight>
-            </wp14:sizeRelV>
-          </wp:anchor>
+          </wp:inline>
         </w:drawing>
       </w:r>
     </w:p>
     <w:p>
       <w:pPr>
-        <w:rPr>
-          <w:rFonts w:ascii="Modern No. 20" w:hAnsi="Modern No. 20"/>
+        <w:pStyle w:val="Lgende"/>
+        <w:jc w:val="center"/>
+        <w:rPr>
+          <w:rFonts w:cs="Times New Roman"/>
           <w:b/>
           <w:bCs/>
           <w:sz w:val="40"/>
           <w:szCs w:val="40"/>
         </w:rPr>
       </w:pPr>
+      <w:r>
+        <w:t xml:space="preserve">Figure </w:t>
+      </w:r>
+      <w:fldSimple w:instr=" SEQ Figure \* ARABIC ">
+        <w:r>
+          <w:rPr>
+            <w:noProof/>
+          </w:rPr>
+          <w:t>2</w:t>
+        </w:r>
+      </w:fldSimple>
+      <w:r>
+        <w:t xml:space="preserve">: </w:t>
+      </w:r>
+      <w:r>
+        <w:t>Schéma équivalent du capteur</w:t>
+      </w:r>
     </w:p>
     <w:p>
       <w:pPr>
-        <w:pStyle w:val="Lgende"/>
-        <w:jc w:val="center"/>
-        <w:rPr>
-          <w:rFonts w:ascii="Modern No. 20" w:hAnsi="Modern No. 20"/>
-          <w:b/>
-          <w:bCs/>
-          <w:sz w:val="40"/>
-          <w:szCs w:val="40"/>
-        </w:rPr>
-      </w:pPr>
-      <w:r>
-        <w:t xml:space="preserve">Figure </w:t>
-      </w:r>
-      <w:r>
-        <w:t>2</w:t>
-      </w:r>
-      <w:r>
-        <w:t xml:space="preserve"> : Schéma équivalent du capteur</w:t>
-      </w:r>
-    </w:p>
-    <w:p>
-      <w:pPr>
-        <w:rPr>
-          <w:rFonts w:cs="Times New Roman"/>
-          <w:szCs w:val="24"/>
-        </w:rPr>
-      </w:pPr>
-      <w:r>
-        <w:rPr>
-          <w:rFonts w:cs="Times New Roman"/>
-          <w:szCs w:val="24"/>
-        </w:rPr>
-        <w:t xml:space="preserve">L’impédance du capteur dépend du crayon utilisé mais </w:t>
-      </w:r>
-      <w:r>
-        <w:rPr>
-          <w:rFonts w:cs="Times New Roman"/>
-          <w:szCs w:val="24"/>
-        </w:rPr>
-        <w:t xml:space="preserve">elle est </w:t>
+        <w:rPr>
+          <w:rFonts w:cs="Times New Roman"/>
+          <w:szCs w:val="24"/>
+        </w:rPr>
+      </w:pPr>
+      <w:r>
+        <w:rPr>
+          <w:rFonts w:cs="Times New Roman"/>
+          <w:szCs w:val="24"/>
+        </w:rPr>
+        <w:t xml:space="preserve">L’impédance du capteur dépend du crayon utilisé mais elle est </w:t>
       </w:r>
       <w:r>
         <w:rPr>
@@ -1660,16 +1559,22 @@
         <w:t>grande (des dizaines/centaines de M</w:t>
       </w:r>
       <w:r>
-        <w:t>Ω</w:t>
-      </w:r>
-      <w:r>
-        <w:t>. Il faudra donc veille</w:t>
+        <w:t>Ω. Il faudra donc veille</w:t>
       </w:r>
       <w:r>
         <w:t xml:space="preserve">r à </w:t>
       </w:r>
       <w:r>
-        <w:t xml:space="preserve">concevoir une chaîne de mesure adaptée à votre utilisation. </w:t>
+        <w:t>concevoir une chaîne de mesure adaptée à votre utilisation</w:t>
+      </w:r>
+      <w:r>
+        <w:t xml:space="preserve"> </w:t>
+      </w:r>
+      <w:r>
+        <w:t>(ex : un circuit transimpédance afin de faire baisser l’impédance vue par le système de mesure).</w:t>
+      </w:r>
+      <w:r>
+        <w:t xml:space="preserve"> </w:t>
       </w:r>
       <w:r>
         <w:rPr>
@@ -4611,24 +4516,58 @@
       </w:pPr>
       <w:r>
         <w:rPr>
+          <w:rFonts w:ascii="Modern No. 20" w:hAnsi="Modern No. 20"/>
+          <w:i/>
+          <w:iCs/>
+          <w:sz w:val="32"/>
+          <w:szCs w:val="32"/>
+        </w:rPr>
+        <w:t>Courbe</w:t>
+      </w:r>
+      <w:r>
+        <w:rPr>
+          <w:rFonts w:ascii="Modern No. 20" w:hAnsi="Modern No. 20"/>
+          <w:i/>
+          <w:iCs/>
+          <w:sz w:val="32"/>
+          <w:szCs w:val="32"/>
+        </w:rPr>
+        <w:t>s</w:t>
+      </w:r>
+      <w:r>
+        <w:rPr>
+          <w:rFonts w:ascii="Modern No. 20" w:hAnsi="Modern No. 20"/>
+          <w:i/>
+          <w:iCs/>
+          <w:sz w:val="32"/>
+          <w:szCs w:val="32"/>
+        </w:rPr>
+        <w:t xml:space="preserve"> de sensibilité</w:t>
+      </w:r>
+    </w:p>
+    <w:p>
+      <w:pPr>
+        <w:jc w:val="left"/>
+        <w:rPr>
+          <w:rFonts w:ascii="Modern No. 20" w:hAnsi="Modern No. 20"/>
+          <w:b/>
+          <w:bCs/>
+          <w:sz w:val="40"/>
+          <w:szCs w:val="40"/>
+        </w:rPr>
+      </w:pPr>
+      <w:r>
+        <w:rPr>
           <w:noProof/>
         </w:rPr>
         <w:drawing>
-          <wp:anchor distT="0" distB="0" distL="114300" distR="114300" simplePos="0" relativeHeight="251667456" behindDoc="0" locked="0" layoutInCell="1" allowOverlap="1" wp14:anchorId="073B0D08" wp14:editId="0BC6F7DD">
-            <wp:simplePos x="0" y="0"/>
-            <wp:positionH relativeFrom="margin">
-              <wp:align>center</wp:align>
-            </wp:positionH>
-            <wp:positionV relativeFrom="paragraph">
-              <wp:posOffset>463550</wp:posOffset>
-            </wp:positionV>
-            <wp:extent cx="5760720" cy="3488055"/>
-            <wp:effectExtent l="0" t="0" r="11430" b="17145"/>
-            <wp:wrapSquare wrapText="bothSides"/>
-            <wp:docPr id="8" name="Graphique 8">
+          <wp:inline distT="0" distB="0" distL="0" distR="0" wp14:anchorId="445FD36E" wp14:editId="5446EF85">
+            <wp:extent cx="5760720" cy="3441700"/>
+            <wp:effectExtent l="0" t="0" r="11430" b="6350"/>
+            <wp:docPr id="2" name="Graphique 2">
               <a:extLst xmlns:a="http://schemas.openxmlformats.org/drawingml/2006/main">
                 <a:ext uri="{FF2B5EF4-FFF2-40B4-BE49-F238E27FC236}">
-                  <a16:creationId xmlns:a16="http://schemas.microsoft.com/office/drawing/2014/main" id="{2BCFB42E-6D9D-4595-AE1A-B37F887F36BA}"/>
+                  <a16:creationId xmlns:a16="http://schemas.microsoft.com/office/drawing/2014/main" id="{ECE280F6-5070-4C7D-873C-26BB41E93858}"/>
                 </a:ext>
               </a:extLst>
             </wp:docPr>
@@ -4638,43 +4577,10 @@
                 <c:chart xmlns:c="http://schemas.openxmlformats.org/drawingml/2006/chart" xmlns:r="http://schemas.openxmlformats.org/officeDocument/2006/relationships" r:id="rId12"/>
               </a:graphicData>
             </a:graphic>
-          </wp:anchor>
+          </wp:inline>
         </w:drawing>
       </w:r>
       <w:r>
-        <w:rPr>
-          <w:rFonts w:ascii="Modern No. 20" w:hAnsi="Modern No. 20"/>
-          <w:i/>
-          <w:iCs/>
-          <w:sz w:val="32"/>
-          <w:szCs w:val="32"/>
-        </w:rPr>
-        <w:t>Courbe</w:t>
-      </w:r>
-      <w:r>
-        <w:rPr>
-          <w:rFonts w:ascii="Modern No. 20" w:hAnsi="Modern No. 20"/>
-          <w:i/>
-          <w:iCs/>
-          <w:sz w:val="32"/>
-          <w:szCs w:val="32"/>
-        </w:rPr>
-        <w:t>s</w:t>
-      </w:r>
-      <w:r>
-        <w:rPr>
-          <w:rFonts w:ascii="Modern No. 20" w:hAnsi="Modern No. 20"/>
-          <w:i/>
-          <w:iCs/>
-          <w:sz w:val="32"/>
-          <w:szCs w:val="32"/>
-        </w:rPr>
-        <w:t xml:space="preserve"> de sensibilité</w:t>
-      </w:r>
-    </w:p>
-    <w:p>
-      <w:pPr>
-        <w:jc w:val="left"/>
         <w:rPr>
           <w:rFonts w:ascii="Modern No. 20" w:hAnsi="Modern No. 20"/>
           <w:b/>
@@ -4682,40 +4588,11 @@
           <w:sz w:val="40"/>
           <w:szCs w:val="40"/>
         </w:rPr>
-      </w:pPr>
-      <w:r>
-        <w:rPr>
-          <w:noProof/>
-        </w:rPr>
-        <w:drawing>
-          <wp:anchor distT="0" distB="0" distL="114300" distR="114300" simplePos="0" relativeHeight="251668480" behindDoc="0" locked="0" layoutInCell="1" allowOverlap="1" wp14:anchorId="7AA44BD5" wp14:editId="2D1D6D2D">
-            <wp:simplePos x="0" y="0"/>
-            <wp:positionH relativeFrom="margin">
-              <wp:align>left</wp:align>
-            </wp:positionH>
-            <wp:positionV relativeFrom="paragraph">
-              <wp:posOffset>4041775</wp:posOffset>
-            </wp:positionV>
-            <wp:extent cx="5760720" cy="3933825"/>
-            <wp:effectExtent l="0" t="0" r="11430" b="9525"/>
-            <wp:wrapSquare wrapText="bothSides"/>
-            <wp:docPr id="9" name="Graphique 9">
-              <a:extLst xmlns:a="http://schemas.openxmlformats.org/drawingml/2006/main">
-                <a:ext uri="{FF2B5EF4-FFF2-40B4-BE49-F238E27FC236}">
-                  <a16:creationId xmlns:a16="http://schemas.microsoft.com/office/drawing/2014/main" id="{F4722206-71CE-4586-A57A-75C2F81BD6D4}"/>
-                </a:ext>
-              </a:extLst>
-            </wp:docPr>
-            <wp:cNvGraphicFramePr/>
-            <a:graphic xmlns:a="http://schemas.openxmlformats.org/drawingml/2006/main">
-              <a:graphicData uri="http://schemas.openxmlformats.org/drawingml/2006/chart">
-                <c:chart xmlns:c="http://schemas.openxmlformats.org/drawingml/2006/chart" xmlns:r="http://schemas.openxmlformats.org/officeDocument/2006/relationships" r:id="rId13"/>
-              </a:graphicData>
-            </a:graphic>
-          </wp:anchor>
-        </w:drawing>
-      </w:r>
-      <w:r>
+        <w:br w:type="page"/>
+      </w:r>
+    </w:p>
+    <w:p>
+      <w:pPr>
         <w:rPr>
           <w:rFonts w:ascii="Modern No. 20" w:hAnsi="Modern No. 20"/>
           <w:b/>
@@ -4723,8 +4600,7 @@
           <w:sz w:val="40"/>
           <w:szCs w:val="40"/>
         </w:rPr>
-        <w:br w:type="page"/>
-      </w:r>
+      </w:pPr>
     </w:p>
     <w:p>
       <w:pPr>
@@ -4736,9 +4612,7 @@
           <w:szCs w:val="40"/>
         </w:rPr>
       </w:pPr>
-    </w:p>
-    <w:p>
-      <w:pPr>
+      <w:r>
         <w:rPr>
           <w:rFonts w:ascii="Modern No. 20" w:hAnsi="Modern No. 20"/>
           <w:b/>
@@ -4746,23 +4620,22 @@
           <w:sz w:val="40"/>
           <w:szCs w:val="40"/>
         </w:rPr>
+        <w:t>Montage typique</w:t>
+      </w:r>
+    </w:p>
+    <w:p>
+      <w:pPr>
+        <w:keepNext/>
+        <w:jc w:val="center"/>
       </w:pPr>
       <w:r>
         <w:rPr>
           <w:noProof/>
         </w:rPr>
         <w:drawing>
-          <wp:anchor distT="0" distB="0" distL="114300" distR="114300" simplePos="0" relativeHeight="251669504" behindDoc="0" locked="0" layoutInCell="1" allowOverlap="1" wp14:anchorId="28534E83" wp14:editId="2CC1E0E1">
-            <wp:simplePos x="0" y="0"/>
-            <wp:positionH relativeFrom="margin">
-              <wp:align>center</wp:align>
-            </wp:positionH>
-            <wp:positionV relativeFrom="paragraph">
-              <wp:posOffset>366395</wp:posOffset>
-            </wp:positionV>
+          <wp:inline distT="0" distB="0" distL="0" distR="0" wp14:anchorId="21C67B5D" wp14:editId="56776358">
             <wp:extent cx="5573473" cy="2642747"/>
             <wp:effectExtent l="0" t="0" r="8255" b="5715"/>
-            <wp:wrapSquare wrapText="bothSides"/>
             <wp:docPr id="6" name="Image 6"/>
             <wp:cNvGraphicFramePr>
               <a:graphicFrameLocks xmlns:a="http://schemas.openxmlformats.org/drawingml/2006/main" noChangeAspect="1"/>
@@ -4777,7 +4650,7 @@
                     </pic:cNvPicPr>
                   </pic:nvPicPr>
                   <pic:blipFill>
-                    <a:blip r:embed="rId14" cstate="print">
+                    <a:blip r:embed="rId13" cstate="print">
                       <a:extLst>
                         <a:ext uri="{28A0092B-C50C-407E-A947-70E740481C1C}">
                           <a14:useLocalDpi xmlns:a14="http://schemas.microsoft.com/office/drawing/2010/main" val="0"/>
@@ -4802,10 +4675,14 @@
                 </pic:pic>
               </a:graphicData>
             </a:graphic>
-          </wp:anchor>
+          </wp:inline>
         </w:drawing>
       </w:r>
-      <w:r>
+    </w:p>
+    <w:p>
+      <w:pPr>
+        <w:pStyle w:val="Lgende"/>
+        <w:jc w:val="center"/>
         <w:rPr>
           <w:rFonts w:ascii="Modern No. 20" w:hAnsi="Modern No. 20"/>
           <w:b/>
@@ -4813,18 +4690,6 @@
           <w:sz w:val="40"/>
           <w:szCs w:val="40"/>
         </w:rPr>
-        <w:t>Montage typique</w:t>
-      </w:r>
-    </w:p>
-    <w:p>
-      <w:pPr>
-        <w:pStyle w:val="Lgende"/>
-        <w:jc w:val="center"/>
-        <w:rPr>
-          <w:rFonts w:cs="Times New Roman"/>
-          <w:sz w:val="24"/>
-          <w:szCs w:val="24"/>
-        </w:rPr>
       </w:pPr>
       <w:r>
         <w:t xml:space="preserve">Figure </w:t>
@@ -4834,11 +4699,14 @@
           <w:rPr>
             <w:noProof/>
           </w:rPr>
-          <w:t>1</w:t>
+          <w:t>3</w:t>
         </w:r>
       </w:fldSimple>
       <w:r>
-        <w:t xml:space="preserve"> : Schéma d'une application typique du capteur graphite</w:t>
+        <w:t xml:space="preserve">: </w:t>
+      </w:r>
+      <w:r>
+        <w:t>Schéma d'une application typique du capteur graphite</w:t>
       </w:r>
     </w:p>
     <w:p>
@@ -4882,7 +4750,21 @@
           <w:rFonts w:cs="Times New Roman"/>
           <w:szCs w:val="24"/>
         </w:rPr>
-        <w:t xml:space="preserve">amplificateur transimpédance accompagné d’un filtre passe-bas permettant de limiter le bruit et donc de  récupérer seulement les informations utiles. La tension résultante peut ensuite être </w:t>
+        <w:t>amplificateur transimpédance accompagné d’un filtre passe-bas permettant de limiter le bruit et donc de  récupérer seulement les informations utiles</w:t>
+      </w:r>
+      <w:r>
+        <w:rPr>
+          <w:rFonts w:cs="Times New Roman"/>
+          <w:szCs w:val="24"/>
+        </w:rPr>
+        <w:t>.</w:t>
+      </w:r>
+      <w:r>
+        <w:rPr>
+          <w:rFonts w:cs="Times New Roman"/>
+          <w:szCs w:val="24"/>
+        </w:rPr>
+        <w:t xml:space="preserve"> La tension résultante peut ensuite être </w:t>
       </w:r>
       <w:r>
         <w:rPr>
@@ -6128,7 +6010,7 @@
       </w:pPr>
     </w:p>
     <w:sectPr>
-      <w:headerReference w:type="default" r:id="rId15"/>
+      <w:headerReference w:type="default" r:id="rId14"/>
       <w:pgSz w:w="11906" w:h="16838"/>
       <w:pgMar w:top="1417" w:right="1417" w:bottom="1417" w:left="1417" w:header="397" w:footer="708" w:gutter="0"/>
       <w:cols w:space="708"/>
@@ -7273,7 +7155,7 @@
             </a:pPr>
             <a:r>
               <a:rPr lang="fr-FR"/>
-              <a:t>Caractéristique de déformation du crayon HB</a:t>
+              <a:t>Caractéristiques de déformation des crayons HB et B </a:t>
             </a:r>
           </a:p>
         </c:rich>
@@ -7316,6 +7198,9 @@
         <c:ser>
           <c:idx val="0"/>
           <c:order val="0"/>
+          <c:tx>
+            <c:v>HB</c:v>
+          </c:tx>
           <c:spPr>
             <a:ln w="19050" cap="rnd">
               <a:noFill/>
@@ -7349,13 +7234,14 @@
               <a:effectLst/>
             </c:spPr>
             <c:trendlineType val="linear"/>
-            <c:dispRSqr val="0"/>
+            <c:intercept val="0"/>
+            <c:dispRSqr val="1"/>
             <c:dispEq val="1"/>
             <c:trendlineLbl>
               <c:layout>
                 <c:manualLayout>
-                  <c:x val="5.7826105070199557E-2"/>
-                  <c:y val="0.26416899962873291"/>
+                  <c:x val="0.12666645835937174"/>
+                  <c:y val="-4.2840747305110866E-2"/>
                 </c:manualLayout>
               </c:layout>
               <c:numFmt formatCode="General" sourceLinked="0"/>
@@ -7390,10 +7276,10 @@
           </c:trendline>
           <c:xVal>
             <c:numRef>
-              <c:f>HB!$C$2:$C$8</c:f>
+              <c:f>'[Résultats Banc de Test.xlsx]Synthèse'!$A$2:$A$10</c:f>
               <c:numCache>
-                <c:formatCode>General</c:formatCode>
-                <c:ptCount val="7"/>
+                <c:formatCode>0%</c:formatCode>
+                <c:ptCount val="9"/>
                 <c:pt idx="0">
                   <c:v>0</c:v>
                 </c:pt>
@@ -7410,9 +7296,15 @@
                   <c:v>-1.4778325123152707E-2</c:v>
                 </c:pt>
                 <c:pt idx="5">
+                  <c:v>8.4985835694050965E-3</c:v>
+                </c:pt>
+                <c:pt idx="6">
+                  <c:v>-8.4985835694050965E-3</c:v>
+                </c:pt>
+                <c:pt idx="7">
                   <c:v>6.6225165562913899E-3</c:v>
                 </c:pt>
-                <c:pt idx="6">
+                <c:pt idx="8">
                   <c:v>-6.6225165562913899E-3</c:v>
                 </c:pt>
               </c:numCache>
@@ -7420,10 +7312,10 @@
           </c:xVal>
           <c:yVal>
             <c:numRef>
-              <c:f>HB!$G$2:$G$8</c:f>
+              <c:f>'[Résultats Banc de Test.xlsx]Synthèse'!$C$2:$C$10</c:f>
               <c:numCache>
                 <c:formatCode>0%</c:formatCode>
-                <c:ptCount val="7"/>
+                <c:ptCount val="9"/>
                 <c:pt idx="0">
                   <c:v>0</c:v>
                 </c:pt>
@@ -7439,10 +7331,10 @@
                 <c:pt idx="4">
                   <c:v>-0.12621359223300976</c:v>
                 </c:pt>
-                <c:pt idx="5">
+                <c:pt idx="7">
                   <c:v>0.10679611650485432</c:v>
                 </c:pt>
-                <c:pt idx="6">
+                <c:pt idx="8">
                   <c:v>-4.1262135922330162E-2</c:v>
                 </c:pt>
               </c:numCache>
@@ -7451,7 +7343,165 @@
           <c:smooth val="0"/>
           <c:extLst>
             <c:ext xmlns:c16="http://schemas.microsoft.com/office/drawing/2014/chart" uri="{C3380CC4-5D6E-409C-BE32-E72D297353CC}">
-              <c16:uniqueId val="{00000001-1A25-4315-97E6-315973C44425}"/>
+              <c16:uniqueId val="{00000001-8695-42BB-B78C-4F5D13AED240}"/>
+            </c:ext>
+          </c:extLst>
+        </c:ser>
+        <c:ser>
+          <c:idx val="1"/>
+          <c:order val="1"/>
+          <c:tx>
+            <c:v>B</c:v>
+          </c:tx>
+          <c:spPr>
+            <a:ln w="25400" cap="rnd">
+              <a:noFill/>
+              <a:round/>
+            </a:ln>
+            <a:effectLst/>
+          </c:spPr>
+          <c:marker>
+            <c:symbol val="circle"/>
+            <c:size val="5"/>
+            <c:spPr>
+              <a:solidFill>
+                <a:schemeClr val="accent2"/>
+              </a:solidFill>
+              <a:ln w="9525">
+                <a:solidFill>
+                  <a:schemeClr val="accent2"/>
+                </a:solidFill>
+              </a:ln>
+              <a:effectLst/>
+            </c:spPr>
+          </c:marker>
+          <c:trendline>
+            <c:spPr>
+              <a:ln w="19050" cap="rnd">
+                <a:solidFill>
+                  <a:schemeClr val="accent2"/>
+                </a:solidFill>
+                <a:prstDash val="sysDot"/>
+              </a:ln>
+              <a:effectLst/>
+            </c:spPr>
+            <c:trendlineType val="linear"/>
+            <c:intercept val="0"/>
+            <c:dispRSqr val="1"/>
+            <c:dispEq val="1"/>
+            <c:trendlineLbl>
+              <c:layout>
+                <c:manualLayout>
+                  <c:x val="0.12225728728353401"/>
+                  <c:y val="6.251997559345672E-2"/>
+                </c:manualLayout>
+              </c:layout>
+              <c:numFmt formatCode="General" sourceLinked="0"/>
+              <c:spPr>
+                <a:noFill/>
+                <a:ln>
+                  <a:noFill/>
+                </a:ln>
+                <a:effectLst/>
+              </c:spPr>
+              <c:txPr>
+                <a:bodyPr rot="0" spcFirstLastPara="1" vertOverflow="ellipsis" vert="horz" wrap="square" anchor="ctr" anchorCtr="1"/>
+                <a:lstStyle/>
+                <a:p>
+                  <a:pPr>
+                    <a:defRPr sz="900" b="0" i="0" u="none" strike="noStrike" kern="1200" baseline="0">
+                      <a:solidFill>
+                        <a:schemeClr val="tx1">
+                          <a:lumMod val="65000"/>
+                          <a:lumOff val="35000"/>
+                        </a:schemeClr>
+                      </a:solidFill>
+                      <a:latin typeface="+mn-lt"/>
+                      <a:ea typeface="+mn-ea"/>
+                      <a:cs typeface="+mn-cs"/>
+                    </a:defRPr>
+                  </a:pPr>
+                  <a:endParaRPr lang="fr-FR"/>
+                </a:p>
+              </c:txPr>
+            </c:trendlineLbl>
+          </c:trendline>
+          <c:xVal>
+            <c:numRef>
+              <c:f>'[Résultats Banc de Test.xlsx]Synthèse'!$A$2:$A$10</c:f>
+              <c:numCache>
+                <c:formatCode>0%</c:formatCode>
+                <c:ptCount val="9"/>
+                <c:pt idx="0">
+                  <c:v>0</c:v>
+                </c:pt>
+                <c:pt idx="1">
+                  <c:v>5.9642147117296212E-3</c:v>
+                </c:pt>
+                <c:pt idx="2">
+                  <c:v>-5.9642147117296212E-3</c:v>
+                </c:pt>
+                <c:pt idx="3">
+                  <c:v>1.4778325123152707E-2</c:v>
+                </c:pt>
+                <c:pt idx="4">
+                  <c:v>-1.4778325123152707E-2</c:v>
+                </c:pt>
+                <c:pt idx="5">
+                  <c:v>8.4985835694050965E-3</c:v>
+                </c:pt>
+                <c:pt idx="6">
+                  <c:v>-8.4985835694050965E-3</c:v>
+                </c:pt>
+                <c:pt idx="7">
+                  <c:v>6.6225165562913899E-3</c:v>
+                </c:pt>
+                <c:pt idx="8">
+                  <c:v>-6.6225165562913899E-3</c:v>
+                </c:pt>
+              </c:numCache>
+            </c:numRef>
+          </c:xVal>
+          <c:yVal>
+            <c:numRef>
+              <c:f>'[Résultats Banc de Test.xlsx]Synthèse'!$B$2:$B$10</c:f>
+              <c:numCache>
+                <c:formatCode>0%</c:formatCode>
+                <c:ptCount val="9"/>
+                <c:pt idx="0">
+                  <c:v>0</c:v>
+                </c:pt>
+                <c:pt idx="1">
+                  <c:v>3.6842105263157857E-2</c:v>
+                </c:pt>
+                <c:pt idx="2">
+                  <c:v>-2.6315789473684209E-2</c:v>
+                </c:pt>
+                <c:pt idx="3">
+                  <c:v>0.11578947368421048</c:v>
+                </c:pt>
+                <c:pt idx="4">
+                  <c:v>-0.10526315789473684</c:v>
+                </c:pt>
+                <c:pt idx="5">
+                  <c:v>4.7368421052631504E-2</c:v>
+                </c:pt>
+                <c:pt idx="6">
+                  <c:v>-7.8947368421052627E-2</c:v>
+                </c:pt>
+                <c:pt idx="7">
+                  <c:v>3.6842105263157857E-2</c:v>
+                </c:pt>
+                <c:pt idx="8">
+                  <c:v>-3.6842105263157857E-2</c:v>
+                </c:pt>
+              </c:numCache>
+            </c:numRef>
+          </c:yVal>
+          <c:smooth val="0"/>
+          <c:extLst>
+            <c:ext xmlns:c16="http://schemas.microsoft.com/office/drawing/2014/chart" uri="{C3380CC4-5D6E-409C-BE32-E72D297353CC}">
+              <c16:uniqueId val="{00000003-8695-42BB-B78C-4F5D13AED240}"/>
             </c:ext>
           </c:extLst>
         </c:ser>
@@ -7463,11 +7513,11 @@
           <c:showPercent val="0"/>
           <c:showBubbleSize val="0"/>
         </c:dLbls>
-        <c:axId val="668552480"/>
-        <c:axId val="668575776"/>
+        <c:axId val="672098687"/>
+        <c:axId val="672101183"/>
       </c:scatterChart>
       <c:valAx>
-        <c:axId val="668552480"/>
+        <c:axId val="672098687"/>
         <c:scaling>
           <c:orientation val="minMax"/>
         </c:scaling>
@@ -7508,7 +7558,7 @@
                 </a:pPr>
                 <a:r>
                   <a:rPr lang="fr-FR"/>
-                  <a:t>Déformation</a:t>
+                  <a:t>Déformation (%)</a:t>
                 </a:r>
               </a:p>
             </c:rich>
@@ -7542,7 +7592,7 @@
             </a:p>
           </c:txPr>
         </c:title>
-        <c:numFmt formatCode="General" sourceLinked="1"/>
+        <c:numFmt formatCode="0%" sourceLinked="1"/>
         <c:majorTickMark val="none"/>
         <c:minorTickMark val="none"/>
         <c:tickLblPos val="low"/>
@@ -7579,15 +7629,14 @@
             <a:endParaRPr lang="fr-FR"/>
           </a:p>
         </c:txPr>
-        <c:crossAx val="668575776"/>
+        <c:crossAx val="672101183"/>
         <c:crosses val="autoZero"/>
         <c:crossBetween val="midCat"/>
       </c:valAx>
       <c:valAx>
-        <c:axId val="668575776"/>
+        <c:axId val="672101183"/>
         <c:scaling>
           <c:orientation val="minMax"/>
-          <c:min val="-0.2"/>
         </c:scaling>
         <c:delete val="0"/>
         <c:axPos val="l"/>
@@ -7626,7 +7675,7 @@
                 </a:pPr>
                 <a:r>
                   <a:rPr lang="fr-FR"/>
-                  <a:t>∆R/R0</a:t>
+                  <a:t>R/R0 (%)</a:t>
                 </a:r>
               </a:p>
             </c:rich>
@@ -7697,7 +7746,7 @@
             <a:endParaRPr lang="fr-FR"/>
           </a:p>
         </c:txPr>
-        <c:crossAx val="668552480"/>
+        <c:crossAx val="672098687"/>
         <c:crosses val="autoZero"/>
         <c:crossBetween val="midCat"/>
       </c:valAx>
@@ -7709,81 +7758,16 @@
         <a:effectLst/>
       </c:spPr>
     </c:plotArea>
-    <c:plotVisOnly val="1"/>
-    <c:dispBlanksAs val="gap"/>
-    <c:showDLblsOverMax val="0"/>
-  </c:chart>
-  <c:spPr>
-    <a:solidFill>
-      <a:schemeClr val="bg1"/>
-    </a:solidFill>
-    <a:ln w="9525" cap="flat" cmpd="sng" algn="ctr">
-      <a:solidFill>
-        <a:schemeClr val="tx1">
-          <a:lumMod val="15000"/>
-          <a:lumOff val="85000"/>
-        </a:schemeClr>
-      </a:solidFill>
-      <a:round/>
-    </a:ln>
-    <a:effectLst/>
-  </c:spPr>
-  <c:txPr>
-    <a:bodyPr/>
-    <a:lstStyle/>
-    <a:p>
-      <a:pPr>
-        <a:defRPr/>
-      </a:pPr>
-      <a:endParaRPr lang="fr-FR"/>
-    </a:p>
-  </c:txPr>
-  <c:externalData r:id="rId3">
-    <c:autoUpdate val="0"/>
-  </c:externalData>
-</c:chartSpace>
-</file>
-
-<file path=word/charts/chart2.xml><?xml version="1.0" encoding="utf-8"?>
-<c:chartSpace xmlns:c="http://schemas.openxmlformats.org/drawingml/2006/chart" xmlns:a="http://schemas.openxmlformats.org/drawingml/2006/main" xmlns:r="http://schemas.openxmlformats.org/officeDocument/2006/relationships" xmlns:c16r2="http://schemas.microsoft.com/office/drawing/2015/06/chart">
-  <c:date1904 val="0"/>
-  <c:lang val="fr-FR"/>
-  <c:roundedCorners val="0"/>
-  <mc:AlternateContent xmlns:mc="http://schemas.openxmlformats.org/markup-compatibility/2006">
-    <mc:Choice xmlns:c14="http://schemas.microsoft.com/office/drawing/2007/8/2/chart" Requires="c14">
-      <c14:style val="102"/>
-    </mc:Choice>
-    <mc:Fallback>
-      <c:style val="2"/>
-    </mc:Fallback>
-  </mc:AlternateContent>
-  <c:chart>
-    <c:title>
-      <c:tx>
-        <c:rich>
-          <a:bodyPr rot="0" spcFirstLastPara="1" vertOverflow="ellipsis" vert="horz" wrap="square" anchor="ctr" anchorCtr="1"/>
-          <a:lstStyle/>
-          <a:p>
-            <a:pPr>
-              <a:defRPr sz="1400" b="0" i="0" u="none" strike="noStrike" kern="1200" spc="0" baseline="0">
-                <a:solidFill>
-                  <a:schemeClr val="tx1">
-                    <a:lumMod val="65000"/>
-                    <a:lumOff val="35000"/>
-                  </a:schemeClr>
-                </a:solidFill>
-                <a:latin typeface="+mn-lt"/>
-                <a:ea typeface="+mn-ea"/>
-                <a:cs typeface="+mn-cs"/>
-              </a:defRPr>
-            </a:pPr>
-            <a:r>
-              <a:rPr lang="fr-FR"/>
-              <a:t>Caractéristique de déformation du crayon 12B</a:t>
-            </a:r>
-          </a:p>
-        </c:rich>
-      </c:tx>
+    <c:legend>
+      <c:legendPos val="b"/>
+      <c:legendEntry>
+        <c:idx val="2"/>
+        <c:delete val="1"/>
+      </c:legendEntry>
+      <c:legendEntry>
+        <c:idx val="3"/>
+        <c:delete val="1"/>
+      </c:legendEntry>
       <c:overlay val="0"/>
       <c:spPr>
         <a:noFill/>
@@ -7797,7 +7781,7 @@
         <a:lstStyle/>
         <a:p>
           <a:pPr>
-            <a:defRPr sz="1400" b="0" i="0" u="none" strike="noStrike" kern="1200" spc="0" baseline="0">
+            <a:defRPr sz="900" b="0" i="0" u="none" strike="noStrike" kern="1200" baseline="0">
               <a:solidFill>
                 <a:schemeClr val="tx1">
                   <a:lumMod val="65000"/>
@@ -7812,420 +7796,7 @@
           <a:endParaRPr lang="fr-FR"/>
         </a:p>
       </c:txPr>
-    </c:title>
-    <c:autoTitleDeleted val="0"/>
-    <c:plotArea>
-      <c:layout/>
-      <c:scatterChart>
-        <c:scatterStyle val="lineMarker"/>
-        <c:varyColors val="0"/>
-        <c:ser>
-          <c:idx val="0"/>
-          <c:order val="0"/>
-          <c:spPr>
-            <a:ln w="19050" cap="rnd">
-              <a:noFill/>
-              <a:round/>
-            </a:ln>
-            <a:effectLst/>
-          </c:spPr>
-          <c:marker>
-            <c:symbol val="circle"/>
-            <c:size val="5"/>
-            <c:spPr>
-              <a:solidFill>
-                <a:schemeClr val="accent1"/>
-              </a:solidFill>
-              <a:ln w="9525">
-                <a:solidFill>
-                  <a:schemeClr val="accent1"/>
-                </a:solidFill>
-              </a:ln>
-              <a:effectLst/>
-            </c:spPr>
-          </c:marker>
-          <c:trendline>
-            <c:spPr>
-              <a:ln w="19050" cap="rnd">
-                <a:solidFill>
-                  <a:schemeClr val="accent1"/>
-                </a:solidFill>
-                <a:prstDash val="sysDot"/>
-              </a:ln>
-              <a:effectLst/>
-            </c:spPr>
-            <c:trendlineType val="linear"/>
-            <c:dispRSqr val="0"/>
-            <c:dispEq val="1"/>
-            <c:trendlineLbl>
-              <c:layout>
-                <c:manualLayout>
-                  <c:x val="8.3240435348934314E-3"/>
-                  <c:y val="0.32427691068689785"/>
-                </c:manualLayout>
-              </c:layout>
-              <c:numFmt formatCode="General" sourceLinked="0"/>
-              <c:spPr>
-                <a:noFill/>
-                <a:ln>
-                  <a:noFill/>
-                </a:ln>
-                <a:effectLst/>
-              </c:spPr>
-              <c:txPr>
-                <a:bodyPr rot="0" spcFirstLastPara="1" vertOverflow="ellipsis" vert="horz" wrap="square" anchor="ctr" anchorCtr="1"/>
-                <a:lstStyle/>
-                <a:p>
-                  <a:pPr>
-                    <a:defRPr sz="900" b="0" i="0" u="none" strike="noStrike" kern="1200" baseline="0">
-                      <a:solidFill>
-                        <a:schemeClr val="tx1">
-                          <a:lumMod val="65000"/>
-                          <a:lumOff val="35000"/>
-                        </a:schemeClr>
-                      </a:solidFill>
-                      <a:latin typeface="+mn-lt"/>
-                      <a:ea typeface="+mn-ea"/>
-                      <a:cs typeface="+mn-cs"/>
-                    </a:defRPr>
-                  </a:pPr>
-                  <a:endParaRPr lang="fr-FR"/>
-                </a:p>
-              </c:txPr>
-            </c:trendlineLbl>
-          </c:trendline>
-          <c:xVal>
-            <c:numRef>
-              <c:f>'12B'!$C$2:$C$10</c:f>
-              <c:numCache>
-                <c:formatCode>General</c:formatCode>
-                <c:ptCount val="9"/>
-                <c:pt idx="0">
-                  <c:v>0</c:v>
-                </c:pt>
-                <c:pt idx="1">
-                  <c:v>5.9642147117296212E-3</c:v>
-                </c:pt>
-                <c:pt idx="2">
-                  <c:v>-5.9642147117296212E-3</c:v>
-                </c:pt>
-                <c:pt idx="3">
-                  <c:v>1.4778325123152707E-2</c:v>
-                </c:pt>
-                <c:pt idx="4">
-                  <c:v>-1.4778325123152707E-2</c:v>
-                </c:pt>
-                <c:pt idx="5">
-                  <c:v>8.4985835694050965E-3</c:v>
-                </c:pt>
-                <c:pt idx="6">
-                  <c:v>-8.4985835694050965E-3</c:v>
-                </c:pt>
-                <c:pt idx="7">
-                  <c:v>6.6225165562913899E-3</c:v>
-                </c:pt>
-                <c:pt idx="8">
-                  <c:v>-6.6225165562913899E-3</c:v>
-                </c:pt>
-              </c:numCache>
-            </c:numRef>
-          </c:xVal>
-          <c:yVal>
-            <c:numRef>
-              <c:f>'12B'!$G$2:$G$10</c:f>
-              <c:numCache>
-                <c:formatCode>0%</c:formatCode>
-                <c:ptCount val="9"/>
-                <c:pt idx="0">
-                  <c:v>0</c:v>
-                </c:pt>
-                <c:pt idx="1">
-                  <c:v>3.6842105263157857E-2</c:v>
-                </c:pt>
-                <c:pt idx="2">
-                  <c:v>-2.6315789473684209E-2</c:v>
-                </c:pt>
-                <c:pt idx="3">
-                  <c:v>0.11578947368421048</c:v>
-                </c:pt>
-                <c:pt idx="4">
-                  <c:v>-0.10526315789473684</c:v>
-                </c:pt>
-                <c:pt idx="5">
-                  <c:v>4.7368421052631504E-2</c:v>
-                </c:pt>
-                <c:pt idx="6">
-                  <c:v>-7.8947368421052627E-2</c:v>
-                </c:pt>
-                <c:pt idx="7">
-                  <c:v>3.6842105263157857E-2</c:v>
-                </c:pt>
-                <c:pt idx="8">
-                  <c:v>-3.6842105263157857E-2</c:v>
-                </c:pt>
-              </c:numCache>
-            </c:numRef>
-          </c:yVal>
-          <c:smooth val="0"/>
-          <c:extLst>
-            <c:ext xmlns:c16="http://schemas.microsoft.com/office/drawing/2014/chart" uri="{C3380CC4-5D6E-409C-BE32-E72D297353CC}">
-              <c16:uniqueId val="{00000001-DFA7-4D47-B3DA-3E625C2BA895}"/>
-            </c:ext>
-          </c:extLst>
-        </c:ser>
-        <c:dLbls>
-          <c:showLegendKey val="0"/>
-          <c:showVal val="0"/>
-          <c:showCatName val="0"/>
-          <c:showSerName val="0"/>
-          <c:showPercent val="0"/>
-          <c:showBubbleSize val="0"/>
-        </c:dLbls>
-        <c:axId val="668609888"/>
-        <c:axId val="668624448"/>
-      </c:scatterChart>
-      <c:valAx>
-        <c:axId val="668609888"/>
-        <c:scaling>
-          <c:orientation val="minMax"/>
-        </c:scaling>
-        <c:delete val="0"/>
-        <c:axPos val="b"/>
-        <c:majorGridlines>
-          <c:spPr>
-            <a:ln w="9525" cap="flat" cmpd="sng" algn="ctr">
-              <a:solidFill>
-                <a:schemeClr val="tx1">
-                  <a:lumMod val="15000"/>
-                  <a:lumOff val="85000"/>
-                </a:schemeClr>
-              </a:solidFill>
-              <a:round/>
-            </a:ln>
-            <a:effectLst/>
-          </c:spPr>
-        </c:majorGridlines>
-        <c:title>
-          <c:tx>
-            <c:rich>
-              <a:bodyPr rot="0" spcFirstLastPara="1" vertOverflow="ellipsis" vert="horz" wrap="square" anchor="ctr" anchorCtr="1"/>
-              <a:lstStyle/>
-              <a:p>
-                <a:pPr>
-                  <a:defRPr sz="1000" b="0" i="0" u="none" strike="noStrike" kern="1200" baseline="0">
-                    <a:solidFill>
-                      <a:schemeClr val="tx1">
-                        <a:lumMod val="65000"/>
-                        <a:lumOff val="35000"/>
-                      </a:schemeClr>
-                    </a:solidFill>
-                    <a:latin typeface="+mn-lt"/>
-                    <a:ea typeface="+mn-ea"/>
-                    <a:cs typeface="+mn-cs"/>
-                  </a:defRPr>
-                </a:pPr>
-                <a:r>
-                  <a:rPr lang="fr-FR"/>
-                  <a:t>Déformation</a:t>
-                </a:r>
-              </a:p>
-            </c:rich>
-          </c:tx>
-          <c:overlay val="0"/>
-          <c:spPr>
-            <a:noFill/>
-            <a:ln>
-              <a:noFill/>
-            </a:ln>
-            <a:effectLst/>
-          </c:spPr>
-          <c:txPr>
-            <a:bodyPr rot="0" spcFirstLastPara="1" vertOverflow="ellipsis" vert="horz" wrap="square" anchor="ctr" anchorCtr="1"/>
-            <a:lstStyle/>
-            <a:p>
-              <a:pPr>
-                <a:defRPr sz="1000" b="0" i="0" u="none" strike="noStrike" kern="1200" baseline="0">
-                  <a:solidFill>
-                    <a:schemeClr val="tx1">
-                      <a:lumMod val="65000"/>
-                      <a:lumOff val="35000"/>
-                    </a:schemeClr>
-                  </a:solidFill>
-                  <a:latin typeface="+mn-lt"/>
-                  <a:ea typeface="+mn-ea"/>
-                  <a:cs typeface="+mn-cs"/>
-                </a:defRPr>
-              </a:pPr>
-              <a:endParaRPr lang="fr-FR"/>
-            </a:p>
-          </c:txPr>
-        </c:title>
-        <c:numFmt formatCode="General" sourceLinked="1"/>
-        <c:majorTickMark val="none"/>
-        <c:minorTickMark val="none"/>
-        <c:tickLblPos val="low"/>
-        <c:spPr>
-          <a:noFill/>
-          <a:ln w="9525" cap="flat" cmpd="sng" algn="ctr">
-            <a:solidFill>
-              <a:schemeClr val="tx1">
-                <a:lumMod val="25000"/>
-                <a:lumOff val="75000"/>
-              </a:schemeClr>
-            </a:solidFill>
-            <a:round/>
-          </a:ln>
-          <a:effectLst/>
-        </c:spPr>
-        <c:txPr>
-          <a:bodyPr rot="-60000000" spcFirstLastPara="1" vertOverflow="ellipsis" vert="horz" wrap="square" anchor="ctr" anchorCtr="1"/>
-          <a:lstStyle/>
-          <a:p>
-            <a:pPr>
-              <a:defRPr sz="900" b="0" i="0" u="none" strike="noStrike" kern="1200" baseline="0">
-                <a:solidFill>
-                  <a:schemeClr val="tx1">
-                    <a:lumMod val="65000"/>
-                    <a:lumOff val="35000"/>
-                  </a:schemeClr>
-                </a:solidFill>
-                <a:latin typeface="+mn-lt"/>
-                <a:ea typeface="+mn-ea"/>
-                <a:cs typeface="+mn-cs"/>
-              </a:defRPr>
-            </a:pPr>
-            <a:endParaRPr lang="fr-FR"/>
-          </a:p>
-        </c:txPr>
-        <c:crossAx val="668624448"/>
-        <c:crosses val="autoZero"/>
-        <c:crossBetween val="midCat"/>
-      </c:valAx>
-      <c:valAx>
-        <c:axId val="668624448"/>
-        <c:scaling>
-          <c:orientation val="minMax"/>
-        </c:scaling>
-        <c:delete val="0"/>
-        <c:axPos val="l"/>
-        <c:majorGridlines>
-          <c:spPr>
-            <a:ln w="9525" cap="flat" cmpd="sng" algn="ctr">
-              <a:solidFill>
-                <a:schemeClr val="tx1">
-                  <a:lumMod val="15000"/>
-                  <a:lumOff val="85000"/>
-                </a:schemeClr>
-              </a:solidFill>
-              <a:round/>
-            </a:ln>
-            <a:effectLst/>
-          </c:spPr>
-        </c:majorGridlines>
-        <c:title>
-          <c:tx>
-            <c:rich>
-              <a:bodyPr rot="-5400000" spcFirstLastPara="1" vertOverflow="ellipsis" vert="horz" wrap="square" anchor="ctr" anchorCtr="1"/>
-              <a:lstStyle/>
-              <a:p>
-                <a:pPr>
-                  <a:defRPr sz="1000" b="0" i="0" u="none" strike="noStrike" kern="1200" baseline="0">
-                    <a:solidFill>
-                      <a:schemeClr val="tx1">
-                        <a:lumMod val="65000"/>
-                        <a:lumOff val="35000"/>
-                      </a:schemeClr>
-                    </a:solidFill>
-                    <a:latin typeface="+mn-lt"/>
-                    <a:ea typeface="+mn-ea"/>
-                    <a:cs typeface="+mn-cs"/>
-                  </a:defRPr>
-                </a:pPr>
-                <a:r>
-                  <a:rPr lang="fr-FR"/>
-                  <a:t>∆R/R0</a:t>
-                </a:r>
-              </a:p>
-            </c:rich>
-          </c:tx>
-          <c:overlay val="0"/>
-          <c:spPr>
-            <a:noFill/>
-            <a:ln>
-              <a:noFill/>
-            </a:ln>
-            <a:effectLst/>
-          </c:spPr>
-          <c:txPr>
-            <a:bodyPr rot="-5400000" spcFirstLastPara="1" vertOverflow="ellipsis" vert="horz" wrap="square" anchor="ctr" anchorCtr="1"/>
-            <a:lstStyle/>
-            <a:p>
-              <a:pPr>
-                <a:defRPr sz="1000" b="0" i="0" u="none" strike="noStrike" kern="1200" baseline="0">
-                  <a:solidFill>
-                    <a:schemeClr val="tx1">
-                      <a:lumMod val="65000"/>
-                      <a:lumOff val="35000"/>
-                    </a:schemeClr>
-                  </a:solidFill>
-                  <a:latin typeface="+mn-lt"/>
-                  <a:ea typeface="+mn-ea"/>
-                  <a:cs typeface="+mn-cs"/>
-                </a:defRPr>
-              </a:pPr>
-              <a:endParaRPr lang="fr-FR"/>
-            </a:p>
-          </c:txPr>
-        </c:title>
-        <c:numFmt formatCode="0%" sourceLinked="1"/>
-        <c:majorTickMark val="none"/>
-        <c:minorTickMark val="none"/>
-        <c:tickLblPos val="low"/>
-        <c:spPr>
-          <a:noFill/>
-          <a:ln w="9525" cap="flat" cmpd="sng" algn="ctr">
-            <a:solidFill>
-              <a:schemeClr val="tx1">
-                <a:lumMod val="25000"/>
-                <a:lumOff val="75000"/>
-              </a:schemeClr>
-            </a:solidFill>
-            <a:round/>
-          </a:ln>
-          <a:effectLst/>
-        </c:spPr>
-        <c:txPr>
-          <a:bodyPr rot="-60000000" spcFirstLastPara="1" vertOverflow="ellipsis" vert="horz" wrap="square" anchor="ctr" anchorCtr="1"/>
-          <a:lstStyle/>
-          <a:p>
-            <a:pPr>
-              <a:defRPr sz="900" b="0" i="0" u="none" strike="noStrike" kern="1200" baseline="0">
-                <a:solidFill>
-                  <a:schemeClr val="tx1">
-                    <a:lumMod val="65000"/>
-                    <a:lumOff val="35000"/>
-                  </a:schemeClr>
-                </a:solidFill>
-                <a:latin typeface="+mn-lt"/>
-                <a:ea typeface="+mn-ea"/>
-                <a:cs typeface="+mn-cs"/>
-              </a:defRPr>
-            </a:pPr>
-            <a:endParaRPr lang="fr-FR"/>
-          </a:p>
-        </c:txPr>
-        <c:crossAx val="668609888"/>
-        <c:crosses val="autoZero"/>
-        <c:crossBetween val="midCat"/>
-      </c:valAx>
-      <c:spPr>
-        <a:noFill/>
-        <a:ln>
-          <a:noFill/>
-        </a:ln>
-        <a:effectLst/>
-      </c:spPr>
-    </c:plotArea>
+    </c:legend>
     <c:plotVisOnly val="1"/>
     <c:dispBlanksAs val="gap"/>
     <c:showDLblsOverMax val="0"/>
@@ -8301,563 +7872,7 @@
 </cs:colorStyle>
 </file>
 
-<file path=word/charts/colors2.xml><?xml version="1.0" encoding="utf-8"?>
-<cs:colorStyle xmlns:cs="http://schemas.microsoft.com/office/drawing/2012/chartStyle" xmlns:a="http://schemas.openxmlformats.org/drawingml/2006/main" meth="cycle" id="10">
-  <a:schemeClr val="accent1"/>
-  <a:schemeClr val="accent2"/>
-  <a:schemeClr val="accent3"/>
-  <a:schemeClr val="accent4"/>
-  <a:schemeClr val="accent5"/>
-  <a:schemeClr val="accent6"/>
-  <cs:variation/>
-  <cs:variation>
-    <a:lumMod val="60000"/>
-  </cs:variation>
-  <cs:variation>
-    <a:lumMod val="80000"/>
-    <a:lumOff val="20000"/>
-  </cs:variation>
-  <cs:variation>
-    <a:lumMod val="80000"/>
-  </cs:variation>
-  <cs:variation>
-    <a:lumMod val="60000"/>
-    <a:lumOff val="40000"/>
-  </cs:variation>
-  <cs:variation>
-    <a:lumMod val="50000"/>
-  </cs:variation>
-  <cs:variation>
-    <a:lumMod val="70000"/>
-    <a:lumOff val="30000"/>
-  </cs:variation>
-  <cs:variation>
-    <a:lumMod val="70000"/>
-  </cs:variation>
-  <cs:variation>
-    <a:lumMod val="50000"/>
-    <a:lumOff val="50000"/>
-  </cs:variation>
-</cs:colorStyle>
-</file>
-
 <file path=word/charts/style1.xml><?xml version="1.0" encoding="utf-8"?>
-<cs:chartStyle xmlns:cs="http://schemas.microsoft.com/office/drawing/2012/chartStyle" xmlns:a="http://schemas.openxmlformats.org/drawingml/2006/main" id="240">
-  <cs:axisTitle>
-    <cs:lnRef idx="0"/>
-    <cs:fillRef idx="0"/>
-    <cs:effectRef idx="0"/>
-    <cs:fontRef idx="minor">
-      <a:schemeClr val="tx1">
-        <a:lumMod val="65000"/>
-        <a:lumOff val="35000"/>
-      </a:schemeClr>
-    </cs:fontRef>
-    <cs:defRPr sz="1000" kern="1200"/>
-  </cs:axisTitle>
-  <cs:categoryAxis>
-    <cs:lnRef idx="0"/>
-    <cs:fillRef idx="0"/>
-    <cs:effectRef idx="0"/>
-    <cs:fontRef idx="minor">
-      <a:schemeClr val="tx1">
-        <a:lumMod val="65000"/>
-        <a:lumOff val="35000"/>
-      </a:schemeClr>
-    </cs:fontRef>
-    <cs:spPr>
-      <a:ln w="9525" cap="flat" cmpd="sng" algn="ctr">
-        <a:solidFill>
-          <a:schemeClr val="tx1">
-            <a:lumMod val="25000"/>
-            <a:lumOff val="75000"/>
-          </a:schemeClr>
-        </a:solidFill>
-        <a:round/>
-      </a:ln>
-    </cs:spPr>
-    <cs:defRPr sz="900" kern="1200"/>
-  </cs:categoryAxis>
-  <cs:chartArea mods="allowNoFillOverride allowNoLineOverride">
-    <cs:lnRef idx="0"/>
-    <cs:fillRef idx="0"/>
-    <cs:effectRef idx="0"/>
-    <cs:fontRef idx="minor">
-      <a:schemeClr val="tx1"/>
-    </cs:fontRef>
-    <cs:spPr>
-      <a:solidFill>
-        <a:schemeClr val="bg1"/>
-      </a:solidFill>
-      <a:ln w="9525" cap="flat" cmpd="sng" algn="ctr">
-        <a:solidFill>
-          <a:schemeClr val="tx1">
-            <a:lumMod val="15000"/>
-            <a:lumOff val="85000"/>
-          </a:schemeClr>
-        </a:solidFill>
-        <a:round/>
-      </a:ln>
-    </cs:spPr>
-    <cs:defRPr sz="1000" kern="1200"/>
-  </cs:chartArea>
-  <cs:dataLabel>
-    <cs:lnRef idx="0"/>
-    <cs:fillRef idx="0"/>
-    <cs:effectRef idx="0"/>
-    <cs:fontRef idx="minor">
-      <a:schemeClr val="tx1">
-        <a:lumMod val="75000"/>
-        <a:lumOff val="25000"/>
-      </a:schemeClr>
-    </cs:fontRef>
-    <cs:defRPr sz="900" kern="1200"/>
-  </cs:dataLabel>
-  <cs:dataLabelCallout>
-    <cs:lnRef idx="0"/>
-    <cs:fillRef idx="0"/>
-    <cs:effectRef idx="0"/>
-    <cs:fontRef idx="minor">
-      <a:schemeClr val="dk1">
-        <a:lumMod val="65000"/>
-        <a:lumOff val="35000"/>
-      </a:schemeClr>
-    </cs:fontRef>
-    <cs:spPr>
-      <a:solidFill>
-        <a:schemeClr val="lt1"/>
-      </a:solidFill>
-      <a:ln>
-        <a:solidFill>
-          <a:schemeClr val="dk1">
-            <a:lumMod val="25000"/>
-            <a:lumOff val="75000"/>
-          </a:schemeClr>
-        </a:solidFill>
-      </a:ln>
-    </cs:spPr>
-    <cs:defRPr sz="900" kern="1200"/>
-    <cs:bodyPr rot="0" spcFirstLastPara="1" vertOverflow="clip" horzOverflow="clip" vert="horz" wrap="square" lIns="36576" tIns="18288" rIns="36576" bIns="18288" anchor="ctr" anchorCtr="1">
-      <a:spAutoFit/>
-    </cs:bodyPr>
-  </cs:dataLabelCallout>
-  <cs:dataPoint>
-    <cs:lnRef idx="0"/>
-    <cs:fillRef idx="1">
-      <cs:styleClr val="auto"/>
-    </cs:fillRef>
-    <cs:effectRef idx="0"/>
-    <cs:fontRef idx="minor">
-      <a:schemeClr val="tx1"/>
-    </cs:fontRef>
-  </cs:dataPoint>
-  <cs:dataPoint3D>
-    <cs:lnRef idx="0"/>
-    <cs:fillRef idx="1">
-      <cs:styleClr val="auto"/>
-    </cs:fillRef>
-    <cs:effectRef idx="0"/>
-    <cs:fontRef idx="minor">
-      <a:schemeClr val="tx1"/>
-    </cs:fontRef>
-  </cs:dataPoint3D>
-  <cs:dataPointLine>
-    <cs:lnRef idx="0">
-      <cs:styleClr val="auto"/>
-    </cs:lnRef>
-    <cs:fillRef idx="1"/>
-    <cs:effectRef idx="0"/>
-    <cs:fontRef idx="minor">
-      <a:schemeClr val="tx1"/>
-    </cs:fontRef>
-    <cs:spPr>
-      <a:ln w="19050" cap="rnd">
-        <a:solidFill>
-          <a:schemeClr val="phClr"/>
-        </a:solidFill>
-        <a:round/>
-      </a:ln>
-    </cs:spPr>
-  </cs:dataPointLine>
-  <cs:dataPointMarker>
-    <cs:lnRef idx="0">
-      <cs:styleClr val="auto"/>
-    </cs:lnRef>
-    <cs:fillRef idx="1">
-      <cs:styleClr val="auto"/>
-    </cs:fillRef>
-    <cs:effectRef idx="0"/>
-    <cs:fontRef idx="minor">
-      <a:schemeClr val="tx1"/>
-    </cs:fontRef>
-    <cs:spPr>
-      <a:ln w="9525">
-        <a:solidFill>
-          <a:schemeClr val="phClr"/>
-        </a:solidFill>
-      </a:ln>
-    </cs:spPr>
-  </cs:dataPointMarker>
-  <cs:dataPointMarkerLayout symbol="circle" size="5"/>
-  <cs:dataPointWireframe>
-    <cs:lnRef idx="0">
-      <cs:styleClr val="auto"/>
-    </cs:lnRef>
-    <cs:fillRef idx="0"/>
-    <cs:effectRef idx="0"/>
-    <cs:fontRef idx="minor">
-      <a:schemeClr val="dk1"/>
-    </cs:fontRef>
-    <cs:spPr>
-      <a:ln w="9525" cap="rnd">
-        <a:solidFill>
-          <a:schemeClr val="phClr"/>
-        </a:solidFill>
-        <a:round/>
-      </a:ln>
-    </cs:spPr>
-  </cs:dataPointWireframe>
-  <cs:dataTable>
-    <cs:lnRef idx="0"/>
-    <cs:fillRef idx="0"/>
-    <cs:effectRef idx="0"/>
-    <cs:fontRef idx="minor">
-      <a:schemeClr val="tx1">
-        <a:lumMod val="65000"/>
-        <a:lumOff val="35000"/>
-      </a:schemeClr>
-    </cs:fontRef>
-    <cs:spPr>
-      <a:noFill/>
-      <a:ln w="9525" cap="flat" cmpd="sng" algn="ctr">
-        <a:solidFill>
-          <a:schemeClr val="tx1">
-            <a:lumMod val="15000"/>
-            <a:lumOff val="85000"/>
-          </a:schemeClr>
-        </a:solidFill>
-        <a:round/>
-      </a:ln>
-    </cs:spPr>
-    <cs:defRPr sz="900" kern="1200"/>
-  </cs:dataTable>
-  <cs:downBar>
-    <cs:lnRef idx="0"/>
-    <cs:fillRef idx="0"/>
-    <cs:effectRef idx="0"/>
-    <cs:fontRef idx="minor">
-      <a:schemeClr val="tx1"/>
-    </cs:fontRef>
-    <cs:spPr>
-      <a:solidFill>
-        <a:schemeClr val="dk1">
-          <a:lumMod val="75000"/>
-          <a:lumOff val="25000"/>
-        </a:schemeClr>
-      </a:solidFill>
-      <a:ln w="9525" cap="flat" cmpd="sng" algn="ctr">
-        <a:solidFill>
-          <a:schemeClr val="tx1">
-            <a:lumMod val="65000"/>
-            <a:lumOff val="35000"/>
-          </a:schemeClr>
-        </a:solidFill>
-        <a:round/>
-      </a:ln>
-    </cs:spPr>
-  </cs:downBar>
-  <cs:dropLine>
-    <cs:lnRef idx="0"/>
-    <cs:fillRef idx="0"/>
-    <cs:effectRef idx="0"/>
-    <cs:fontRef idx="minor">
-      <a:schemeClr val="tx1"/>
-    </cs:fontRef>
-    <cs:spPr>
-      <a:ln w="9525" cap="flat" cmpd="sng" algn="ctr">
-        <a:solidFill>
-          <a:schemeClr val="tx1">
-            <a:lumMod val="35000"/>
-            <a:lumOff val="65000"/>
-          </a:schemeClr>
-        </a:solidFill>
-        <a:round/>
-      </a:ln>
-    </cs:spPr>
-  </cs:dropLine>
-  <cs:errorBar>
-    <cs:lnRef idx="0"/>
-    <cs:fillRef idx="0"/>
-    <cs:effectRef idx="0"/>
-    <cs:fontRef idx="minor">
-      <a:schemeClr val="tx1"/>
-    </cs:fontRef>
-    <cs:spPr>
-      <a:ln w="9525" cap="flat" cmpd="sng" algn="ctr">
-        <a:solidFill>
-          <a:schemeClr val="tx1">
-            <a:lumMod val="65000"/>
-            <a:lumOff val="35000"/>
-          </a:schemeClr>
-        </a:solidFill>
-        <a:round/>
-      </a:ln>
-    </cs:spPr>
-  </cs:errorBar>
-  <cs:floor>
-    <cs:lnRef idx="0"/>
-    <cs:fillRef idx="0"/>
-    <cs:effectRef idx="0"/>
-    <cs:fontRef idx="minor">
-      <a:schemeClr val="tx1"/>
-    </cs:fontRef>
-    <cs:spPr>
-      <a:noFill/>
-      <a:ln>
-        <a:noFill/>
-      </a:ln>
-    </cs:spPr>
-  </cs:floor>
-  <cs:gridlineMajor>
-    <cs:lnRef idx="0"/>
-    <cs:fillRef idx="0"/>
-    <cs:effectRef idx="0"/>
-    <cs:fontRef idx="minor">
-      <a:schemeClr val="tx1"/>
-    </cs:fontRef>
-    <cs:spPr>
-      <a:ln w="9525" cap="flat" cmpd="sng" algn="ctr">
-        <a:solidFill>
-          <a:schemeClr val="tx1">
-            <a:lumMod val="15000"/>
-            <a:lumOff val="85000"/>
-          </a:schemeClr>
-        </a:solidFill>
-        <a:round/>
-      </a:ln>
-    </cs:spPr>
-  </cs:gridlineMajor>
-  <cs:gridlineMinor>
-    <cs:lnRef idx="0"/>
-    <cs:fillRef idx="0"/>
-    <cs:effectRef idx="0"/>
-    <cs:fontRef idx="minor">
-      <a:schemeClr val="tx1"/>
-    </cs:fontRef>
-    <cs:spPr>
-      <a:ln w="9525" cap="flat" cmpd="sng" algn="ctr">
-        <a:solidFill>
-          <a:schemeClr val="tx1">
-            <a:lumMod val="5000"/>
-            <a:lumOff val="95000"/>
-          </a:schemeClr>
-        </a:solidFill>
-        <a:round/>
-      </a:ln>
-    </cs:spPr>
-  </cs:gridlineMinor>
-  <cs:hiLoLine>
-    <cs:lnRef idx="0"/>
-    <cs:fillRef idx="0"/>
-    <cs:effectRef idx="0"/>
-    <cs:fontRef idx="minor">
-      <a:schemeClr val="tx1"/>
-    </cs:fontRef>
-    <cs:spPr>
-      <a:ln w="9525" cap="flat" cmpd="sng" algn="ctr">
-        <a:solidFill>
-          <a:schemeClr val="tx1">
-            <a:lumMod val="50000"/>
-            <a:lumOff val="50000"/>
-          </a:schemeClr>
-        </a:solidFill>
-        <a:round/>
-      </a:ln>
-    </cs:spPr>
-  </cs:hiLoLine>
-  <cs:leaderLine>
-    <cs:lnRef idx="0"/>
-    <cs:fillRef idx="0"/>
-    <cs:effectRef idx="0"/>
-    <cs:fontRef idx="minor">
-      <a:schemeClr val="tx1"/>
-    </cs:fontRef>
-    <cs:spPr>
-      <a:ln w="9525" cap="flat" cmpd="sng" algn="ctr">
-        <a:solidFill>
-          <a:schemeClr val="tx1">
-            <a:lumMod val="35000"/>
-            <a:lumOff val="65000"/>
-          </a:schemeClr>
-        </a:solidFill>
-        <a:round/>
-      </a:ln>
-    </cs:spPr>
-  </cs:leaderLine>
-  <cs:legend>
-    <cs:lnRef idx="0"/>
-    <cs:fillRef idx="0"/>
-    <cs:effectRef idx="0"/>
-    <cs:fontRef idx="minor">
-      <a:schemeClr val="tx1">
-        <a:lumMod val="65000"/>
-        <a:lumOff val="35000"/>
-      </a:schemeClr>
-    </cs:fontRef>
-    <cs:defRPr sz="900" kern="1200"/>
-  </cs:legend>
-  <cs:plotArea mods="allowNoFillOverride allowNoLineOverride">
-    <cs:lnRef idx="0"/>
-    <cs:fillRef idx="0"/>
-    <cs:effectRef idx="0"/>
-    <cs:fontRef idx="minor">
-      <a:schemeClr val="tx1"/>
-    </cs:fontRef>
-  </cs:plotArea>
-  <cs:plotArea3D mods="allowNoFillOverride allowNoLineOverride">
-    <cs:lnRef idx="0"/>
-    <cs:fillRef idx="0"/>
-    <cs:effectRef idx="0"/>
-    <cs:fontRef idx="minor">
-      <a:schemeClr val="tx1"/>
-    </cs:fontRef>
-  </cs:plotArea3D>
-  <cs:seriesAxis>
-    <cs:lnRef idx="0"/>
-    <cs:fillRef idx="0"/>
-    <cs:effectRef idx="0"/>
-    <cs:fontRef idx="minor">
-      <a:schemeClr val="tx1">
-        <a:lumMod val="65000"/>
-        <a:lumOff val="35000"/>
-      </a:schemeClr>
-    </cs:fontRef>
-    <cs:defRPr sz="900" kern="1200"/>
-  </cs:seriesAxis>
-  <cs:seriesLine>
-    <cs:lnRef idx="0"/>
-    <cs:fillRef idx="0"/>
-    <cs:effectRef idx="0"/>
-    <cs:fontRef idx="minor">
-      <a:schemeClr val="tx1"/>
-    </cs:fontRef>
-    <cs:spPr>
-      <a:ln w="9525" cap="flat" cmpd="sng" algn="ctr">
-        <a:solidFill>
-          <a:schemeClr val="tx1">
-            <a:lumMod val="35000"/>
-            <a:lumOff val="65000"/>
-          </a:schemeClr>
-        </a:solidFill>
-        <a:round/>
-      </a:ln>
-    </cs:spPr>
-  </cs:seriesLine>
-  <cs:title>
-    <cs:lnRef idx="0"/>
-    <cs:fillRef idx="0"/>
-    <cs:effectRef idx="0"/>
-    <cs:fontRef idx="minor">
-      <a:schemeClr val="tx1">
-        <a:lumMod val="65000"/>
-        <a:lumOff val="35000"/>
-      </a:schemeClr>
-    </cs:fontRef>
-    <cs:defRPr sz="1400" b="0" kern="1200" spc="0" baseline="0"/>
-  </cs:title>
-  <cs:trendline>
-    <cs:lnRef idx="0">
-      <cs:styleClr val="auto"/>
-    </cs:lnRef>
-    <cs:fillRef idx="0"/>
-    <cs:effectRef idx="0"/>
-    <cs:fontRef idx="minor">
-      <a:schemeClr val="tx1"/>
-    </cs:fontRef>
-    <cs:spPr>
-      <a:ln w="19050" cap="rnd">
-        <a:solidFill>
-          <a:schemeClr val="phClr"/>
-        </a:solidFill>
-        <a:prstDash val="sysDot"/>
-      </a:ln>
-    </cs:spPr>
-  </cs:trendline>
-  <cs:trendlineLabel>
-    <cs:lnRef idx="0"/>
-    <cs:fillRef idx="0"/>
-    <cs:effectRef idx="0"/>
-    <cs:fontRef idx="minor">
-      <a:schemeClr val="tx1">
-        <a:lumMod val="65000"/>
-        <a:lumOff val="35000"/>
-      </a:schemeClr>
-    </cs:fontRef>
-    <cs:defRPr sz="900" kern="1200"/>
-  </cs:trendlineLabel>
-  <cs:upBar>
-    <cs:lnRef idx="0"/>
-    <cs:fillRef idx="0"/>
-    <cs:effectRef idx="0"/>
-    <cs:fontRef idx="minor">
-      <a:schemeClr val="tx1"/>
-    </cs:fontRef>
-    <cs:spPr>
-      <a:solidFill>
-        <a:schemeClr val="lt1"/>
-      </a:solidFill>
-      <a:ln w="9525" cap="flat" cmpd="sng" algn="ctr">
-        <a:solidFill>
-          <a:schemeClr val="tx1">
-            <a:lumMod val="65000"/>
-            <a:lumOff val="35000"/>
-          </a:schemeClr>
-        </a:solidFill>
-        <a:round/>
-      </a:ln>
-    </cs:spPr>
-  </cs:upBar>
-  <cs:valueAxis>
-    <cs:lnRef idx="0"/>
-    <cs:fillRef idx="0"/>
-    <cs:effectRef idx="0"/>
-    <cs:fontRef idx="minor">
-      <a:schemeClr val="tx1">
-        <a:lumMod val="65000"/>
-        <a:lumOff val="35000"/>
-      </a:schemeClr>
-    </cs:fontRef>
-    <cs:spPr>
-      <a:ln w="9525" cap="flat" cmpd="sng" algn="ctr">
-        <a:solidFill>
-          <a:schemeClr val="tx1">
-            <a:lumMod val="25000"/>
-            <a:lumOff val="75000"/>
-          </a:schemeClr>
-        </a:solidFill>
-        <a:round/>
-      </a:ln>
-    </cs:spPr>
-    <cs:defRPr sz="900" kern="1200"/>
-  </cs:valueAxis>
-  <cs:wall>
-    <cs:lnRef idx="0"/>
-    <cs:fillRef idx="0"/>
-    <cs:effectRef idx="0"/>
-    <cs:fontRef idx="minor">
-      <a:schemeClr val="tx1"/>
-    </cs:fontRef>
-    <cs:spPr>
-      <a:noFill/>
-      <a:ln>
-        <a:noFill/>
-      </a:ln>
-    </cs:spPr>
-  </cs:wall>
-</cs:chartStyle>
-</file>
-
-<file path=word/charts/style2.xml><?xml version="1.0" encoding="utf-8"?>
 <cs:chartStyle xmlns:cs="http://schemas.microsoft.com/office/drawing/2012/chartStyle" xmlns:a="http://schemas.openxmlformats.org/drawingml/2006/main" id="240">
   <cs:axisTitle>
     <cs:lnRef idx="0"/>

</xml_diff>